<commit_message>
Try 1e-3 for mcmc burnIn Change nsga2, nsga3, and spea2 to not use the adaptive mutation for testing JSON files updated to newer cadetmatch
</commit_message>
<xml_diff>
--- a/CADETMatch Manual.docx
+++ b/CADETMatch Manual.docx
@@ -3329,27 +3329,14 @@
       <w:r>
         <w:t xml:space="preserve">Figure </w:t>
       </w:r>
-      <w:r>
-        <w:fldChar w:fldCharType="begin"/>
-      </w:r>
-      <w:r>
-        <w:instrText xml:space="preserve"> SEQ Figure \* ARABIC </w:instrText>
-      </w:r>
-      <w:r>
-        <w:fldChar w:fldCharType="separate"/>
-      </w:r>
-      <w:r>
-        <w:rPr>
-          <w:noProof/>
-        </w:rPr>
-        <w:t>1</w:t>
-      </w:r>
-      <w:r>
-        <w:rPr>
-          <w:noProof/>
-        </w:rPr>
-        <w:fldChar w:fldCharType="end"/>
-      </w:r>
+      <w:fldSimple w:instr=" SEQ Figure \* ARABIC ">
+        <w:r>
+          <w:rPr>
+            <w:noProof/>
+          </w:rPr>
+          <w:t>1</w:t>
+        </w:r>
+      </w:fldSimple>
       <w:bookmarkEnd w:id="1"/>
       <w:r>
         <w:t xml:space="preserve"> Pareto Front</w:t>
@@ -3739,27 +3726,14 @@
       <w:r>
         <w:t xml:space="preserve">Figure </w:t>
       </w:r>
-      <w:r>
-        <w:fldChar w:fldCharType="begin"/>
-      </w:r>
-      <w:r>
-        <w:instrText xml:space="preserve"> SEQ Figure \* ARABIC </w:instrText>
-      </w:r>
-      <w:r>
-        <w:fldChar w:fldCharType="separate"/>
-      </w:r>
-      <w:r>
-        <w:rPr>
-          <w:noProof/>
-        </w:rPr>
-        <w:t>2</w:t>
-      </w:r>
-      <w:r>
-        <w:rPr>
-          <w:noProof/>
-        </w:rPr>
-        <w:fldChar w:fldCharType="end"/>
-      </w:r>
+      <w:fldSimple w:instr=" SEQ Figure \* ARABIC ">
+        <w:r>
+          <w:rPr>
+            <w:noProof/>
+          </w:rPr>
+          <w:t>2</w:t>
+        </w:r>
+      </w:fldSimple>
       <w:bookmarkEnd w:id="16"/>
       <w:r>
         <w:t xml:space="preserve"> Chromatogram derivative fit</w:t>
@@ -4130,39 +4104,77 @@
       <w:r>
         <w:t xml:space="preserve">Figure </w:t>
       </w:r>
+      <w:fldSimple w:instr=" SEQ Figure \* ARABIC ">
+        <w:r>
+          <w:rPr>
+            <w:noProof/>
+          </w:rPr>
+          <w:t>3</w:t>
+        </w:r>
+      </w:fldSimple>
+      <w:bookmarkEnd w:id="22"/>
+      <w:r>
+        <w:t xml:space="preserve"> Fractionation at different offsets</w:t>
+      </w:r>
+    </w:p>
+    <w:p>
+      <w:pPr>
+        <w:pStyle w:val="Heading3"/>
+      </w:pPr>
+      <w:bookmarkStart w:id="23" w:name="_Toc509928175"/>
+      <w:r>
+        <w:t>Fractionation</w:t>
+      </w:r>
+      <w:r>
+        <w:t xml:space="preserve"> </w:t>
+      </w:r>
+      <w:r>
+        <w:rPr>
+          <w:color w:val="FF0000"/>
+        </w:rPr>
+        <w:t>[Do not use]</w:t>
+      </w:r>
+      <w:bookmarkEnd w:id="23"/>
+    </w:p>
+    <w:p>
+      <w:r>
+        <w:t xml:space="preserve">Fractionation is the simplest and most obvious fractionation score. For each fraction </w:t>
+      </w:r>
+      <w:r>
+        <w:t xml:space="preserve">and each component, the value is compared between the simulated and experimental data. In practice this score does not work at all. Far too many scores are created which causes the dimensionality of the problem to explode. The system can also not determine how close the underlying system is. Based on </w:t>
+      </w:r>
       <w:r>
         <w:fldChar w:fldCharType="begin"/>
       </w:r>
       <w:r>
-        <w:instrText xml:space="preserve"> SEQ Figure \* ARABIC </w:instrText>
+        <w:instrText xml:space="preserve"> REF _Ref506987736 \h </w:instrText>
       </w:r>
       <w:r>
         <w:fldChar w:fldCharType="separate"/>
       </w:r>
       <w:r>
+        <w:t xml:space="preserve">Figure </w:t>
+      </w:r>
+      <w:r>
         <w:rPr>
           <w:noProof/>
         </w:rPr>
         <w:t>3</w:t>
       </w:r>
       <w:r>
-        <w:rPr>
-          <w:noProof/>
-        </w:rPr>
         <w:fldChar w:fldCharType="end"/>
       </w:r>
-      <w:bookmarkEnd w:id="22"/>
-      <w:r>
-        <w:t xml:space="preserve"> Fractionation at different offsets</w:t>
+      <w:r>
+        <w:t xml:space="preserve"> while B has the exact same shape as A and the offset is small the point-based comparison gives a very bad score. This score suffers from the same problem as sum squared error in that minor changes in offset lead to substantial changes in score.</w:t>
       </w:r>
     </w:p>
     <w:p>
       <w:pPr>
         <w:pStyle w:val="Heading3"/>
       </w:pPr>
-      <w:bookmarkStart w:id="23" w:name="_Toc509928175"/>
-      <w:r>
-        <w:t>Fractionation</w:t>
+      <w:bookmarkStart w:id="24" w:name="_Toc509928176"/>
+      <w:r>
+        <w:t>Fractionation Combine</w:t>
       </w:r>
       <w:r>
         <w:t xml:space="preserve"> </w:t>
@@ -4173,47 +4185,32 @@
         </w:rPr>
         <w:t>[Do not use]</w:t>
       </w:r>
-      <w:bookmarkEnd w:id="23"/>
-    </w:p>
-    <w:p>
-      <w:r>
-        <w:t xml:space="preserve">Fractionation is the simplest and most obvious fractionation score. For each fraction </w:t>
-      </w:r>
-      <w:r>
-        <w:t xml:space="preserve">and each component, the value is compared between the simulated and experimental data. In practice this score does not work at all. Far too many scores are created which causes the dimensionality of the problem to explode. The system can also not determine how close the underlying system is. Based on </w:t>
-      </w:r>
-      <w:r>
-        <w:fldChar w:fldCharType="begin"/>
-      </w:r>
-      <w:r>
-        <w:instrText xml:space="preserve"> REF _Ref506987736 \h </w:instrText>
-      </w:r>
-      <w:r>
-        <w:fldChar w:fldCharType="separate"/>
-      </w:r>
-      <w:r>
-        <w:t xml:space="preserve">Figure </w:t>
-      </w:r>
-      <w:r>
-        <w:rPr>
-          <w:noProof/>
-        </w:rPr>
-        <w:t>3</w:t>
-      </w:r>
-      <w:r>
-        <w:fldChar w:fldCharType="end"/>
-      </w:r>
-      <w:r>
-        <w:t xml:space="preserve"> while B has the exact same shape as A and the offset is small the point-based comparison gives a very bad score. This score suffers from the same problem as sum squared error in that minor changes in offset lead to substantial changes in score.</w:t>
+      <w:bookmarkEnd w:id="24"/>
+    </w:p>
+    <w:p>
+      <w:r>
+        <w:t xml:space="preserve">Fractionation combine is a simple and obvious extension to the fractionation score that also happens to be wrong. Fractionation combine tries to deal with the dimensionality problem by using the previous </w:t>
+      </w:r>
+      <w:r>
+        <w:t>point-based</w:t>
+      </w:r>
+      <w:r>
+        <w:t xml:space="preserve"> score and creating one score per component by averaging the scores for the component. This score has the same problem</w:t>
+      </w:r>
+      <w:r>
+        <w:t xml:space="preserve"> where it does very little to guide the optimizer to the desired result.</w:t>
       </w:r>
     </w:p>
     <w:p>
       <w:pPr>
         <w:pStyle w:val="Heading3"/>
       </w:pPr>
-      <w:bookmarkStart w:id="24" w:name="_Toc509928176"/>
-      <w:r>
-        <w:t>Fractionation Combine</w:t>
+      <w:bookmarkStart w:id="25" w:name="_Toc509928177"/>
+      <w:r>
+        <w:t xml:space="preserve">Fractionation </w:t>
+      </w:r>
+      <w:r>
+        <w:t>Mean Variance</w:t>
       </w:r>
       <w:r>
         <w:t xml:space="preserve"> </w:t>
@@ -4224,32 +4221,29 @@
         </w:rPr>
         <w:t>[Do not use]</w:t>
       </w:r>
-      <w:bookmarkEnd w:id="24"/>
-    </w:p>
-    <w:p>
-      <w:r>
-        <w:t xml:space="preserve">Fractionation combine is a simple and obvious extension to the fractionation score that also happens to be wrong. Fractionation combine tries to deal with the dimensionality problem by using the previous </w:t>
-      </w:r>
-      <w:r>
-        <w:t>point-based</w:t>
-      </w:r>
-      <w:r>
-        <w:t xml:space="preserve"> score and creating one score per component by averaging the scores for the component. This score has the same problem</w:t>
-      </w:r>
-      <w:r>
-        <w:t xml:space="preserve"> where it does very little to guide the optimizer to the desired result.</w:t>
+      <w:bookmarkEnd w:id="25"/>
+    </w:p>
+    <w:p>
+      <w:r>
+        <w:t xml:space="preserve">Fractionation mean variance calculates the mean and variance of the fractionated data </w:t>
+      </w:r>
+      <w:r>
+        <w:t xml:space="preserve">for amplitude and phase. The scores are then compared with the experimental fractionation. This method seems like it should work but in practice </w:t>
+      </w:r>
+      <w:r>
+        <w:t>but due to how much the shape changes for fractionation this score does not work.</w:t>
       </w:r>
     </w:p>
     <w:p>
       <w:pPr>
         <w:pStyle w:val="Heading3"/>
-      </w:pPr>
-      <w:bookmarkStart w:id="25" w:name="_Toc509928177"/>
-      <w:r>
-        <w:t xml:space="preserve">Fractionation </w:t>
-      </w:r>
-      <w:r>
-        <w:t>Mean Variance</w:t>
+        <w:rPr>
+          <w:color w:val="FF0000"/>
+        </w:rPr>
+      </w:pPr>
+      <w:bookmarkStart w:id="26" w:name="_Toc509928178"/>
+      <w:r>
+        <w:t>Fractionation Moment</w:t>
       </w:r>
       <w:r>
         <w:t xml:space="preserve"> </w:t>
@@ -4260,39 +4254,6 @@
         </w:rPr>
         <w:t>[Do not use]</w:t>
       </w:r>
-      <w:bookmarkEnd w:id="25"/>
-    </w:p>
-    <w:p>
-      <w:r>
-        <w:t xml:space="preserve">Fractionation mean variance calculates the mean and variance of the fractionated data </w:t>
-      </w:r>
-      <w:r>
-        <w:t xml:space="preserve">for amplitude and phase. The scores are then compared with the experimental fractionation. This method seems like it should work but in practice </w:t>
-      </w:r>
-      <w:r>
-        <w:t>but due to how much the shape changes for fractionation this score does not work.</w:t>
-      </w:r>
-    </w:p>
-    <w:p>
-      <w:pPr>
-        <w:pStyle w:val="Heading3"/>
-        <w:rPr>
-          <w:color w:val="FF0000"/>
-        </w:rPr>
-      </w:pPr>
-      <w:bookmarkStart w:id="26" w:name="_Toc509928178"/>
-      <w:r>
-        <w:t>Fractionation Moment</w:t>
-      </w:r>
-      <w:r>
-        <w:t xml:space="preserve"> </w:t>
-      </w:r>
-      <w:r>
-        <w:rPr>
-          <w:color w:val="FF0000"/>
-        </w:rPr>
-        <w:t>[Do not use]</w:t>
-      </w:r>
       <w:bookmarkEnd w:id="26"/>
     </w:p>
     <w:p>
@@ -4312,15 +4273,7 @@
         <w:t xml:space="preserve"> The purpose of adding skewness to the metric is to capture the asymmetry of columns. </w:t>
       </w:r>
       <w:r>
-        <w:t xml:space="preserve"> In practice the shape of the fractionation makes such </w:t>
-      </w:r>
-      <w:proofErr w:type="gramStart"/>
-      <w:r>
-        <w:t>large changes</w:t>
-      </w:r>
-      <w:proofErr w:type="gramEnd"/>
-      <w:r>
-        <w:t xml:space="preserve"> due to small changes in the chromatogram that this score does not work.</w:t>
+        <w:t xml:space="preserve"> In practice the shape of the fractionation makes such large changes due to small changes in the chromatogram that this score does not work.</w:t>
       </w:r>
     </w:p>
     <w:p/>
@@ -4686,6 +4639,15 @@
       <w:pPr>
         <w:pStyle w:val="Heading2"/>
       </w:pPr>
+      <w:r>
+        <w:t>NSGA3</w:t>
+      </w:r>
+    </w:p>
+    <w:p/>
+    <w:p>
+      <w:pPr>
+        <w:pStyle w:val="Heading2"/>
+      </w:pPr>
       <w:bookmarkStart w:id="39" w:name="_Toc509928191"/>
       <w:proofErr w:type="spellStart"/>
       <w:r>
@@ -4730,13 +4692,32 @@
     <w:p/>
     <w:p>
       <w:pPr>
+        <w:pStyle w:val="Heading2"/>
+      </w:pPr>
+      <w:r>
+        <w:t>MCMC</w:t>
+      </w:r>
+      <w:bookmarkStart w:id="41" w:name="_GoBack"/>
+      <w:bookmarkEnd w:id="41"/>
+    </w:p>
+    <w:p/>
+    <w:p>
+      <w:pPr>
         <w:pStyle w:val="Heading1"/>
       </w:pPr>
-      <w:bookmarkStart w:id="41" w:name="_Toc509928193"/>
+      <w:r>
+        <w:t>Parameter Transforms</w:t>
+      </w:r>
+    </w:p>
+    <w:p>
+      <w:pPr>
+        <w:pStyle w:val="Heading1"/>
+      </w:pPr>
+      <w:bookmarkStart w:id="42" w:name="_Toc509928193"/>
       <w:r>
         <w:t>Examples</w:t>
       </w:r>
-      <w:bookmarkEnd w:id="41"/>
+      <w:bookmarkEnd w:id="42"/>
     </w:p>
     <w:p>
       <w:r>
@@ -4756,11 +4737,12 @@
       <w:pPr>
         <w:pStyle w:val="Heading2"/>
       </w:pPr>
-      <w:bookmarkStart w:id="42" w:name="_Toc509928194"/>
-      <w:r>
+      <w:bookmarkStart w:id="43" w:name="_Toc509928194"/>
+      <w:r>
+        <w:lastRenderedPageBreak/>
         <w:t>Example 1</w:t>
       </w:r>
-      <w:bookmarkEnd w:id="42"/>
+      <w:bookmarkEnd w:id="43"/>
     </w:p>
     <w:p>
       <w:r>
@@ -4780,11 +4762,11 @@
       <w:pPr>
         <w:pStyle w:val="Heading3"/>
       </w:pPr>
-      <w:bookmarkStart w:id="43" w:name="_Toc509928195"/>
+      <w:bookmarkStart w:id="44" w:name="_Toc509928195"/>
       <w:r>
         <w:t>Fit column properties</w:t>
       </w:r>
-      <w:bookmarkEnd w:id="43"/>
+      <w:bookmarkEnd w:id="44"/>
     </w:p>
     <w:p>
       <w:r>
@@ -4800,7 +4782,6 @@
         </w:numPr>
       </w:pPr>
       <w:r>
-        <w:lastRenderedPageBreak/>
         <w:t>Column Dispersion</w:t>
       </w:r>
     </w:p>
@@ -5062,32 +5043,19 @@
         <w:pStyle w:val="Caption"/>
         <w:jc w:val="center"/>
       </w:pPr>
-      <w:bookmarkStart w:id="44" w:name="_Ref507405754"/>
+      <w:bookmarkStart w:id="45" w:name="_Ref507405754"/>
       <w:r>
         <w:t xml:space="preserve">Figure </w:t>
       </w:r>
-      <w:r>
-        <w:fldChar w:fldCharType="begin"/>
-      </w:r>
-      <w:r>
-        <w:instrText xml:space="preserve"> SEQ Figure \* ARABIC </w:instrText>
-      </w:r>
-      <w:r>
-        <w:fldChar w:fldCharType="separate"/>
-      </w:r>
-      <w:r>
-        <w:rPr>
-          <w:noProof/>
-        </w:rPr>
-        <w:t>4</w:t>
-      </w:r>
-      <w:r>
-        <w:rPr>
-          <w:noProof/>
-        </w:rPr>
-        <w:fldChar w:fldCharType="end"/>
-      </w:r>
-      <w:bookmarkEnd w:id="44"/>
+      <w:fldSimple w:instr=" SEQ Figure \* ARABIC ">
+        <w:r>
+          <w:rPr>
+            <w:noProof/>
+          </w:rPr>
+          <w:t>4</w:t>
+        </w:r>
+      </w:fldSimple>
+      <w:bookmarkEnd w:id="45"/>
       <w:r>
         <w:t xml:space="preserve"> Example 1 Dextran fit</w:t>
       </w:r>
@@ -5155,32 +5123,19 @@
         <w:pStyle w:val="Caption"/>
         <w:jc w:val="center"/>
       </w:pPr>
-      <w:bookmarkStart w:id="45" w:name="_Ref507414823"/>
+      <w:bookmarkStart w:id="46" w:name="_Ref507414823"/>
       <w:r>
         <w:t xml:space="preserve">Figure </w:t>
       </w:r>
-      <w:r>
-        <w:fldChar w:fldCharType="begin"/>
-      </w:r>
-      <w:r>
-        <w:instrText xml:space="preserve"> SEQ Figure \* ARABIC </w:instrText>
-      </w:r>
-      <w:r>
-        <w:fldChar w:fldCharType="separate"/>
-      </w:r>
-      <w:r>
-        <w:rPr>
-          <w:noProof/>
-        </w:rPr>
-        <w:t>5</w:t>
-      </w:r>
-      <w:r>
-        <w:rPr>
-          <w:noProof/>
-        </w:rPr>
-        <w:fldChar w:fldCharType="end"/>
-      </w:r>
-      <w:bookmarkEnd w:id="45"/>
+      <w:fldSimple w:instr=" SEQ Figure \* ARABIC ">
+        <w:r>
+          <w:rPr>
+            <w:noProof/>
+          </w:rPr>
+          <w:t>5</w:t>
+        </w:r>
+      </w:fldSimple>
+      <w:bookmarkEnd w:id="46"/>
       <w:r>
         <w:t xml:space="preserve"> Example 1 Dextran results</w:t>
       </w:r>
@@ -5191,32 +5146,19 @@
         <w:keepNext/>
         <w:jc w:val="center"/>
       </w:pPr>
-      <w:bookmarkStart w:id="46" w:name="_Ref507415583"/>
+      <w:bookmarkStart w:id="47" w:name="_Ref507415583"/>
       <w:r>
         <w:t xml:space="preserve">Table </w:t>
       </w:r>
-      <w:r>
-        <w:fldChar w:fldCharType="begin"/>
-      </w:r>
-      <w:r>
-        <w:instrText xml:space="preserve"> SEQ Table \* ARABIC </w:instrText>
-      </w:r>
-      <w:r>
-        <w:fldChar w:fldCharType="separate"/>
-      </w:r>
-      <w:r>
-        <w:rPr>
-          <w:noProof/>
-        </w:rPr>
-        <w:t>1</w:t>
-      </w:r>
-      <w:r>
-        <w:rPr>
-          <w:noProof/>
-        </w:rPr>
-        <w:fldChar w:fldCharType="end"/>
-      </w:r>
-      <w:bookmarkEnd w:id="46"/>
+      <w:fldSimple w:instr=" SEQ Table \* ARABIC ">
+        <w:r>
+          <w:rPr>
+            <w:noProof/>
+          </w:rPr>
+          <w:t>1</w:t>
+        </w:r>
+      </w:fldSimple>
+      <w:bookmarkEnd w:id="47"/>
       <w:r>
         <w:t xml:space="preserve"> Example 1 Dextran fit correct answers</w:t>
       </w:r>
@@ -5408,27 +5350,14 @@
       <w:r>
         <w:t xml:space="preserve">Figure </w:t>
       </w:r>
-      <w:r>
-        <w:fldChar w:fldCharType="begin"/>
-      </w:r>
-      <w:r>
-        <w:instrText xml:space="preserve"> SEQ Figure \* ARABIC </w:instrText>
-      </w:r>
-      <w:r>
-        <w:fldChar w:fldCharType="separate"/>
-      </w:r>
-      <w:r>
-        <w:rPr>
-          <w:noProof/>
-        </w:rPr>
-        <w:t>6</w:t>
-      </w:r>
-      <w:r>
-        <w:rPr>
-          <w:noProof/>
-        </w:rPr>
-        <w:fldChar w:fldCharType="end"/>
-      </w:r>
+      <w:fldSimple w:instr=" SEQ Figure \* ARABIC ">
+        <w:r>
+          <w:rPr>
+            <w:noProof/>
+          </w:rPr>
+          <w:t>6</w:t>
+        </w:r>
+      </w:fldSimple>
       <w:r>
         <w:t xml:space="preserve"> Dextran parameter identifiability</w:t>
       </w:r>
@@ -7926,32 +7855,19 @@
         <w:pStyle w:val="Caption"/>
         <w:jc w:val="center"/>
       </w:pPr>
-      <w:bookmarkStart w:id="47" w:name="_Ref507417789"/>
+      <w:bookmarkStart w:id="48" w:name="_Ref507417789"/>
       <w:r>
         <w:t xml:space="preserve">Figure </w:t>
       </w:r>
-      <w:r>
-        <w:fldChar w:fldCharType="begin"/>
-      </w:r>
-      <w:r>
-        <w:instrText xml:space="preserve"> SEQ Figure \* ARABIC </w:instrText>
-      </w:r>
-      <w:r>
-        <w:fldChar w:fldCharType="separate"/>
-      </w:r>
-      <w:r>
-        <w:rPr>
-          <w:noProof/>
-        </w:rPr>
-        <w:t>7</w:t>
-      </w:r>
-      <w:r>
-        <w:rPr>
-          <w:noProof/>
-        </w:rPr>
-        <w:fldChar w:fldCharType="end"/>
-      </w:r>
-      <w:bookmarkEnd w:id="47"/>
+      <w:fldSimple w:instr=" SEQ Figure \* ARABIC ">
+        <w:r>
+          <w:rPr>
+            <w:noProof/>
+          </w:rPr>
+          <w:t>7</w:t>
+        </w:r>
+      </w:fldSimple>
+      <w:bookmarkEnd w:id="48"/>
       <w:r>
         <w:t xml:space="preserve"> Example 1 Protein fit</w:t>
       </w:r>
@@ -8020,32 +7936,19 @@
         <w:pStyle w:val="Caption"/>
         <w:jc w:val="center"/>
       </w:pPr>
-      <w:bookmarkStart w:id="48" w:name="_Ref507417802"/>
+      <w:bookmarkStart w:id="49" w:name="_Ref507417802"/>
       <w:r>
         <w:t xml:space="preserve">Figure </w:t>
       </w:r>
-      <w:r>
-        <w:fldChar w:fldCharType="begin"/>
-      </w:r>
-      <w:r>
-        <w:instrText xml:space="preserve"> SEQ Figure \* ARABIC </w:instrText>
-      </w:r>
-      <w:r>
-        <w:fldChar w:fldCharType="separate"/>
-      </w:r>
-      <w:r>
-        <w:rPr>
-          <w:noProof/>
-        </w:rPr>
-        <w:t>8</w:t>
-      </w:r>
-      <w:r>
-        <w:rPr>
-          <w:noProof/>
-        </w:rPr>
-        <w:fldChar w:fldCharType="end"/>
-      </w:r>
-      <w:bookmarkEnd w:id="48"/>
+      <w:fldSimple w:instr=" SEQ Figure \* ARABIC ">
+        <w:r>
+          <w:rPr>
+            <w:noProof/>
+          </w:rPr>
+          <w:t>8</w:t>
+        </w:r>
+      </w:fldSimple>
+      <w:bookmarkEnd w:id="49"/>
       <w:r>
         <w:t xml:space="preserve"> </w:t>
       </w:r>
@@ -8065,32 +7968,19 @@
         <w:keepNext/>
         <w:jc w:val="center"/>
       </w:pPr>
-      <w:bookmarkStart w:id="49" w:name="_Ref507417816"/>
+      <w:bookmarkStart w:id="50" w:name="_Ref507417816"/>
       <w:r>
         <w:t xml:space="preserve">Table </w:t>
       </w:r>
-      <w:r>
-        <w:fldChar w:fldCharType="begin"/>
-      </w:r>
-      <w:r>
-        <w:instrText xml:space="preserve"> SEQ Table \* ARABIC </w:instrText>
-      </w:r>
-      <w:r>
-        <w:fldChar w:fldCharType="separate"/>
-      </w:r>
-      <w:r>
-        <w:rPr>
-          <w:noProof/>
-        </w:rPr>
-        <w:t>2</w:t>
-      </w:r>
-      <w:r>
-        <w:rPr>
-          <w:noProof/>
-        </w:rPr>
-        <w:fldChar w:fldCharType="end"/>
-      </w:r>
-      <w:bookmarkEnd w:id="49"/>
+      <w:fldSimple w:instr=" SEQ Table \* ARABIC ">
+        <w:r>
+          <w:rPr>
+            <w:noProof/>
+          </w:rPr>
+          <w:t>2</w:t>
+        </w:r>
+      </w:fldSimple>
+      <w:bookmarkEnd w:id="50"/>
       <w:r>
         <w:t xml:space="preserve"> Example 1 </w:t>
       </w:r>
@@ -8296,11 +8186,11 @@
       <w:pPr>
         <w:pStyle w:val="Heading3"/>
       </w:pPr>
-      <w:bookmarkStart w:id="50" w:name="_Toc509928196"/>
+      <w:bookmarkStart w:id="51" w:name="_Toc509928196"/>
       <w:r>
         <w:t>Fit isotherm</w:t>
       </w:r>
-      <w:bookmarkEnd w:id="50"/>
+      <w:bookmarkEnd w:id="51"/>
     </w:p>
     <w:p>
       <w:r>
@@ -8471,32 +8361,19 @@
         <w:pStyle w:val="Caption"/>
         <w:jc w:val="center"/>
       </w:pPr>
-      <w:bookmarkStart w:id="51" w:name="_Ref507422253"/>
+      <w:bookmarkStart w:id="52" w:name="_Ref507422253"/>
       <w:r>
         <w:t xml:space="preserve">Figure </w:t>
       </w:r>
-      <w:r>
-        <w:fldChar w:fldCharType="begin"/>
-      </w:r>
-      <w:r>
-        <w:instrText xml:space="preserve"> SEQ Figure \* ARABIC </w:instrText>
-      </w:r>
-      <w:r>
-        <w:fldChar w:fldCharType="separate"/>
-      </w:r>
-      <w:r>
-        <w:rPr>
-          <w:noProof/>
-        </w:rPr>
-        <w:t>9</w:t>
-      </w:r>
-      <w:r>
-        <w:rPr>
-          <w:noProof/>
-        </w:rPr>
-        <w:fldChar w:fldCharType="end"/>
-      </w:r>
-      <w:bookmarkEnd w:id="51"/>
+      <w:fldSimple w:instr=" SEQ Figure \* ARABIC ">
+        <w:r>
+          <w:rPr>
+            <w:noProof/>
+          </w:rPr>
+          <w:t>9</w:t>
+        </w:r>
+      </w:fldSimple>
+      <w:bookmarkEnd w:id="52"/>
       <w:r>
         <w:t xml:space="preserve"> Example 1 Linear isotherm fit</w:t>
       </w:r>
@@ -8565,32 +8442,19 @@
         <w:pStyle w:val="Caption"/>
         <w:jc w:val="center"/>
       </w:pPr>
-      <w:bookmarkStart w:id="52" w:name="_Ref507422262"/>
+      <w:bookmarkStart w:id="53" w:name="_Ref507422262"/>
       <w:r>
         <w:t xml:space="preserve">Figure </w:t>
       </w:r>
-      <w:r>
-        <w:fldChar w:fldCharType="begin"/>
-      </w:r>
-      <w:r>
-        <w:instrText xml:space="preserve"> SEQ Figure \* ARABIC </w:instrText>
-      </w:r>
-      <w:r>
-        <w:fldChar w:fldCharType="separate"/>
-      </w:r>
-      <w:r>
-        <w:rPr>
-          <w:noProof/>
-        </w:rPr>
-        <w:t>10</w:t>
-      </w:r>
-      <w:r>
-        <w:rPr>
-          <w:noProof/>
-        </w:rPr>
-        <w:fldChar w:fldCharType="end"/>
-      </w:r>
-      <w:bookmarkEnd w:id="52"/>
+      <w:fldSimple w:instr=" SEQ Figure \* ARABIC ">
+        <w:r>
+          <w:rPr>
+            <w:noProof/>
+          </w:rPr>
+          <w:t>10</w:t>
+        </w:r>
+      </w:fldSimple>
+      <w:bookmarkEnd w:id="53"/>
       <w:r>
         <w:t xml:space="preserve"> Example 1 Linear isotherm results</w:t>
       </w:r>
@@ -8601,32 +8465,19 @@
         <w:keepNext/>
         <w:jc w:val="center"/>
       </w:pPr>
-      <w:bookmarkStart w:id="53" w:name="_Ref507422277"/>
+      <w:bookmarkStart w:id="54" w:name="_Ref507422277"/>
       <w:r>
         <w:t xml:space="preserve">Table </w:t>
       </w:r>
-      <w:r>
-        <w:fldChar w:fldCharType="begin"/>
-      </w:r>
-      <w:r>
-        <w:instrText xml:space="preserve"> SEQ Table \* ARABIC </w:instrText>
-      </w:r>
-      <w:r>
-        <w:fldChar w:fldCharType="separate"/>
-      </w:r>
-      <w:r>
-        <w:rPr>
-          <w:noProof/>
-        </w:rPr>
-        <w:t>3</w:t>
-      </w:r>
-      <w:r>
-        <w:rPr>
-          <w:noProof/>
-        </w:rPr>
-        <w:fldChar w:fldCharType="end"/>
-      </w:r>
-      <w:bookmarkEnd w:id="53"/>
+      <w:fldSimple w:instr=" SEQ Table \* ARABIC ">
+        <w:r>
+          <w:rPr>
+            <w:noProof/>
+          </w:rPr>
+          <w:t>3</w:t>
+        </w:r>
+      </w:fldSimple>
+      <w:bookmarkEnd w:id="54"/>
       <w:r>
         <w:t xml:space="preserve"> </w:t>
       </w:r>
@@ -8851,11 +8702,11 @@
       <w:pPr>
         <w:pStyle w:val="Heading2"/>
       </w:pPr>
-      <w:bookmarkStart w:id="54" w:name="_Toc509928197"/>
+      <w:bookmarkStart w:id="55" w:name="_Toc509928197"/>
       <w:r>
         <w:t>Example 2</w:t>
       </w:r>
-      <w:bookmarkEnd w:id="54"/>
+      <w:bookmarkEnd w:id="55"/>
     </w:p>
     <w:p>
       <w:r>
@@ -8870,11 +8721,11 @@
       <w:pPr>
         <w:pStyle w:val="Heading3"/>
       </w:pPr>
-      <w:bookmarkStart w:id="55" w:name="_Toc509928198"/>
+      <w:bookmarkStart w:id="56" w:name="_Toc509928198"/>
       <w:r>
         <w:t>Fit Isotherm</w:t>
       </w:r>
-      <w:bookmarkEnd w:id="55"/>
+      <w:bookmarkEnd w:id="56"/>
     </w:p>
     <w:p>
       <w:r>
@@ -9042,32 +8893,19 @@
           <w:sz w:val="20"/>
         </w:rPr>
       </w:pPr>
-      <w:bookmarkStart w:id="56" w:name="_Ref507424709"/>
+      <w:bookmarkStart w:id="57" w:name="_Ref507424709"/>
       <w:r>
         <w:t xml:space="preserve">Figure </w:t>
       </w:r>
-      <w:r>
-        <w:fldChar w:fldCharType="begin"/>
-      </w:r>
-      <w:r>
-        <w:instrText xml:space="preserve"> SEQ Figure \* ARABIC </w:instrText>
-      </w:r>
-      <w:r>
-        <w:fldChar w:fldCharType="separate"/>
-      </w:r>
-      <w:r>
-        <w:rPr>
-          <w:noProof/>
-        </w:rPr>
-        <w:t>11</w:t>
-      </w:r>
-      <w:r>
-        <w:rPr>
-          <w:noProof/>
-        </w:rPr>
-        <w:fldChar w:fldCharType="end"/>
-      </w:r>
-      <w:bookmarkEnd w:id="56"/>
+      <w:fldSimple w:instr=" SEQ Figure \* ARABIC ">
+        <w:r>
+          <w:rPr>
+            <w:noProof/>
+          </w:rPr>
+          <w:t>11</w:t>
+        </w:r>
+      </w:fldSimple>
+      <w:bookmarkEnd w:id="57"/>
       <w:r>
         <w:t xml:space="preserve"> Example SMA breakthrough curve</w:t>
       </w:r>
@@ -9360,32 +9198,19 @@
         <w:keepNext/>
         <w:jc w:val="center"/>
       </w:pPr>
-      <w:bookmarkStart w:id="57" w:name="_Ref507494836"/>
+      <w:bookmarkStart w:id="58" w:name="_Ref507494836"/>
       <w:r>
         <w:t xml:space="preserve">Table </w:t>
       </w:r>
-      <w:r>
-        <w:fldChar w:fldCharType="begin"/>
-      </w:r>
-      <w:r>
-        <w:instrText xml:space="preserve"> SEQ Table \* ARABIC </w:instrText>
-      </w:r>
-      <w:r>
-        <w:fldChar w:fldCharType="separate"/>
-      </w:r>
-      <w:r>
-        <w:rPr>
-          <w:noProof/>
-        </w:rPr>
-        <w:t>4</w:t>
-      </w:r>
-      <w:r>
-        <w:rPr>
-          <w:noProof/>
-        </w:rPr>
-        <w:fldChar w:fldCharType="end"/>
-      </w:r>
-      <w:bookmarkEnd w:id="57"/>
+      <w:fldSimple w:instr=" SEQ Table \* ARABIC ">
+        <w:r>
+          <w:rPr>
+            <w:noProof/>
+          </w:rPr>
+          <w:t>4</w:t>
+        </w:r>
+      </w:fldSimple>
+      <w:bookmarkEnd w:id="58"/>
       <w:r>
         <w:t xml:space="preserve"> Example 2 SMA isotherm fit correct answers</w:t>
       </w:r>
@@ -10670,42 +10495,18 @@
       <w:pPr>
         <w:pStyle w:val="Heading2"/>
       </w:pPr>
-      <w:bookmarkStart w:id="58" w:name="_Toc509928199"/>
+      <w:bookmarkStart w:id="59" w:name="_Toc509928199"/>
       <w:r>
         <w:t xml:space="preserve">Example </w:t>
       </w:r>
-      <w:bookmarkEnd w:id="58"/>
+      <w:bookmarkEnd w:id="59"/>
       <w:r>
         <w:t>3</w:t>
       </w:r>
     </w:p>
     <w:p>
       <w:r>
-        <w:t xml:space="preserve">Example 1 is an artificial example with a </w:t>
-      </w:r>
-      <w:r>
-        <w:t>2</w:t>
-      </w:r>
-      <w:r>
-        <w:t xml:space="preserve">-component Steric Mass Action (SMA) isotherm using the </w:t>
-      </w:r>
-      <w:r>
-        <w:t>Lumped</w:t>
-      </w:r>
-      <w:r>
-        <w:t xml:space="preserve"> Rate Model</w:t>
-      </w:r>
-      <w:r>
-        <w:t xml:space="preserve"> with Pores</w:t>
-      </w:r>
-      <w:r>
-        <w:t xml:space="preserve">. It covers what experiments are needed to fit the data along with how to do the fitting. All the data and scripts needed are in the examples folder. The example assumes that fitting the column properties has already been done from Example 1 and directly starts with fitting SMA properties. This example introduces multiple </w:t>
-      </w:r>
-      <w:r>
-        <w:t>components</w:t>
-      </w:r>
-      <w:r>
-        <w:t>.</w:t>
+        <w:t>Example 1 is an artificial example with a 2-component Steric Mass Action (SMA) isotherm using the Lumped Rate Model with Pores. It covers what experiments are needed to fit the data along with how to do the fitting. All the data and scripts needed are in the examples folder. The example assumes that fitting the column properties has already been done from Example 1 and directly starts with fitting SMA properties. This example introduces multiple components.</w:t>
       </w:r>
     </w:p>
     <w:p>
@@ -10744,8 +10545,6 @@
       <w:r>
         <w:t>This example adds multiple components and per-component scores. Lines 93 to 120 has an example of multiple components and lines 130 to 145 has an example of separate scores for each component.</w:t>
       </w:r>
-      <w:bookmarkStart w:id="59" w:name="_GoBack"/>
-      <w:bookmarkEnd w:id="59"/>
     </w:p>
     <w:p>
       <w:pPr>
@@ -14559,7 +14358,7 @@
 </file>
 
 <file path=customXml/itemProps1.xml><?xml version="1.0" encoding="utf-8"?>
-<ds:datastoreItem xmlns:ds="http://schemas.openxmlformats.org/officeDocument/2006/customXml" ds:itemID="{0DCF7330-C810-4613-BBD0-E1958D59870B}">
+<ds:datastoreItem xmlns:ds="http://schemas.openxmlformats.org/officeDocument/2006/customXml" ds:itemID="{FDC2BB97-1E7A-4353-8B67-8C029B3DA3A6}">
   <ds:schemaRefs>
     <ds:schemaRef ds:uri="http://schemas.openxmlformats.org/officeDocument/2006/bibliography"/>
   </ds:schemaRefs>

</xml_diff>

<commit_message>
Moved the version of mcmc with multiple scores to retired and simplified the main mcmc with just one score and the automatic acceptance rate changes
Added a new parameter MCMCpopulation for the population used by MCMC when continued from a search algorithm

MCMC continue find the lb and ub on the optimization space and then converts that to the cadet variable space

Word document updates for search and variable transforms.
</commit_message>
<xml_diff>
--- a/CADETMatch Manual.docx
+++ b/CADETMatch Manual.docx
@@ -3329,14 +3329,36 @@
       <w:r>
         <w:t xml:space="preserve">Figure </w:t>
       </w:r>
-      <w:fldSimple w:instr=" SEQ Figure \* ARABIC ">
-        <w:r>
-          <w:rPr>
-            <w:noProof/>
-          </w:rPr>
-          <w:t>1</w:t>
-        </w:r>
-      </w:fldSimple>
+      <w:r>
+        <w:rPr>
+          <w:noProof/>
+        </w:rPr>
+        <w:fldChar w:fldCharType="begin"/>
+      </w:r>
+      <w:r>
+        <w:rPr>
+          <w:noProof/>
+        </w:rPr>
+        <w:instrText xml:space="preserve"> SEQ Figure \* ARABIC </w:instrText>
+      </w:r>
+      <w:r>
+        <w:rPr>
+          <w:noProof/>
+        </w:rPr>
+        <w:fldChar w:fldCharType="separate"/>
+      </w:r>
+      <w:r>
+        <w:rPr>
+          <w:noProof/>
+        </w:rPr>
+        <w:t>1</w:t>
+      </w:r>
+      <w:r>
+        <w:rPr>
+          <w:noProof/>
+        </w:rPr>
+        <w:fldChar w:fldCharType="end"/>
+      </w:r>
       <w:bookmarkEnd w:id="1"/>
       <w:r>
         <w:t xml:space="preserve"> Pareto Front</w:t>
@@ -3726,14 +3748,36 @@
       <w:r>
         <w:t xml:space="preserve">Figure </w:t>
       </w:r>
-      <w:fldSimple w:instr=" SEQ Figure \* ARABIC ">
-        <w:r>
-          <w:rPr>
-            <w:noProof/>
-          </w:rPr>
-          <w:t>2</w:t>
-        </w:r>
-      </w:fldSimple>
+      <w:r>
+        <w:rPr>
+          <w:noProof/>
+        </w:rPr>
+        <w:fldChar w:fldCharType="begin"/>
+      </w:r>
+      <w:r>
+        <w:rPr>
+          <w:noProof/>
+        </w:rPr>
+        <w:instrText xml:space="preserve"> SEQ Figure \* ARABIC </w:instrText>
+      </w:r>
+      <w:r>
+        <w:rPr>
+          <w:noProof/>
+        </w:rPr>
+        <w:fldChar w:fldCharType="separate"/>
+      </w:r>
+      <w:r>
+        <w:rPr>
+          <w:noProof/>
+        </w:rPr>
+        <w:t>2</w:t>
+      </w:r>
+      <w:r>
+        <w:rPr>
+          <w:noProof/>
+        </w:rPr>
+        <w:fldChar w:fldCharType="end"/>
+      </w:r>
       <w:bookmarkEnd w:id="16"/>
       <w:r>
         <w:t xml:space="preserve"> Chromatogram derivative fit</w:t>
@@ -4104,14 +4148,36 @@
       <w:r>
         <w:t xml:space="preserve">Figure </w:t>
       </w:r>
-      <w:fldSimple w:instr=" SEQ Figure \* ARABIC ">
-        <w:r>
-          <w:rPr>
-            <w:noProof/>
-          </w:rPr>
-          <w:t>3</w:t>
-        </w:r>
-      </w:fldSimple>
+      <w:r>
+        <w:rPr>
+          <w:noProof/>
+        </w:rPr>
+        <w:fldChar w:fldCharType="begin"/>
+      </w:r>
+      <w:r>
+        <w:rPr>
+          <w:noProof/>
+        </w:rPr>
+        <w:instrText xml:space="preserve"> SEQ Figure \* ARABIC </w:instrText>
+      </w:r>
+      <w:r>
+        <w:rPr>
+          <w:noProof/>
+        </w:rPr>
+        <w:fldChar w:fldCharType="separate"/>
+      </w:r>
+      <w:r>
+        <w:rPr>
+          <w:noProof/>
+        </w:rPr>
+        <w:t>3</w:t>
+      </w:r>
+      <w:r>
+        <w:rPr>
+          <w:noProof/>
+        </w:rPr>
+        <w:fldChar w:fldCharType="end"/>
+      </w:r>
       <w:bookmarkEnd w:id="22"/>
       <w:r>
         <w:t xml:space="preserve"> Fractionation at different offsets</w:t>
@@ -4619,28 +4685,47 @@
         <w:t>NSGA2</w:t>
       </w:r>
       <w:r>
-        <w:t xml:space="preserve"> [</w:t>
+        <w:t xml:space="preserve"> </w:t>
+      </w:r>
+      <w:bookmarkEnd w:id="38"/>
+    </w:p>
+    <w:p>
+      <w:r>
+        <w:t xml:space="preserve">Non-dominated sorting genetic algorithm (NSGA2) is another </w:t>
+      </w:r>
+      <w:proofErr w:type="gramStart"/>
+      <w:r>
+        <w:t>general purpose</w:t>
+      </w:r>
+      <w:proofErr w:type="gramEnd"/>
+      <w:r>
+        <w:t xml:space="preserve"> evolutionary algorithm. It is designed </w:t>
+      </w:r>
+      <w:r>
+        <w:t>based on mutating and breeding non-dominated solutions while maintaining population diversity. This is a general-purpose algorithm and should be able to solve more parameter estimation problems.</w:t>
+      </w:r>
+    </w:p>
+    <w:p/>
+    <w:p>
+      <w:pPr>
+        <w:pStyle w:val="Heading2"/>
+      </w:pPr>
+      <w:r>
+        <w:t>NSGA3</w:t>
+      </w:r>
+      <w:r>
+        <w:t xml:space="preserve"> </w:t>
+      </w:r>
+      <w:r>
+        <w:t>[</w:t>
       </w:r>
       <w:r>
         <w:t>Recommended Method]</w:t>
       </w:r>
-      <w:bookmarkEnd w:id="38"/>
-    </w:p>
-    <w:p>
-      <w:r>
-        <w:t xml:space="preserve">Non-dominated sorting genetic algorithm (NSGA2) is another general purpose evolutionary algorithm. It is designed </w:t>
-      </w:r>
-      <w:r>
-        <w:t>based on mutating and breeding non-dominated solutions while maintaining population diversity. This is a general-purpose algorithm and should be able to solve more parameter estimation problems.</w:t>
-      </w:r>
-    </w:p>
-    <w:p/>
-    <w:p>
-      <w:pPr>
-        <w:pStyle w:val="Heading2"/>
-      </w:pPr>
-      <w:r>
-        <w:t>NSGA3</w:t>
+    </w:p>
+    <w:p>
+      <w:r>
+        <w:t>NSGA3 is a newer version of NSGA2. CADETMatch has a modified version of NSGA3 that uses a Sobol sequence for reference points. The method is typically a bit more robust than NSGA2 or SPEA2 with more complex systems.</w:t>
       </w:r>
     </w:p>
     <w:p/>
@@ -4697,16 +4782,281 @@
       <w:r>
         <w:t>MCMC</w:t>
       </w:r>
+    </w:p>
+    <w:p>
+      <w:r>
+        <w:t>MCMC is based on the emcee project (</w:t>
+      </w:r>
+      <w:hyperlink r:id="rId12" w:history="1">
+        <w:r>
+          <w:rPr>
+            <w:rStyle w:val="Hyperlink"/>
+          </w:rPr>
+          <w:t>http://dfm.io/emcee/current/</w:t>
+        </w:r>
+      </w:hyperlink>
+      <w:r>
+        <w:t>) which is an Affine Invariant Markov chain Monte Carlo Ensemble sample. This method is not designed for searching and is instead used to find parameter distributions once the optimal value has been found. The system has automatic-burn in, automatic termination and automatic acceptance fraction tuning. Once complete percentiles on each parameter are available along with corner plots and confidence plots. The MCMC code can be automatically run on the result of one of the above search algorithms with the search space automatically narrowed to improve the MCMC algorithm.</w:t>
+      </w:r>
+    </w:p>
+    <w:p/>
+    <w:p>
+      <w:pPr>
+        <w:pStyle w:val="Heading1"/>
+      </w:pPr>
+      <w:r>
+        <w:lastRenderedPageBreak/>
+        <w:t>Parameter Transforms</w:t>
+      </w:r>
+    </w:p>
+    <w:p>
+      <w:r>
+        <w:t xml:space="preserve">Parameter transformations are an important part of any optimization software. </w:t>
+      </w:r>
+      <w:r>
+        <w:t>Often parameters are not independent or span wildly different changes which degrades optimization progress and the quality of the results. There are many transformations available that come in a regular version and a norm version. The norm version maps the parameter transformation to a range of 0 to 1. The norm versions should pretty much always be used.</w:t>
+      </w:r>
+    </w:p>
+    <w:p>
+      <w:pPr>
+        <w:pStyle w:val="Heading2"/>
+      </w:pPr>
+      <w:r>
+        <w:t>Norm</w:t>
+      </w:r>
+    </w:p>
+    <w:p>
+      <w:pPr>
+        <w:rPr>
+          <w:b/>
+        </w:rPr>
+      </w:pPr>
+      <w:r>
+        <w:rPr>
+          <w:b/>
+        </w:rPr>
+        <w:t xml:space="preserve">Condition: </w:t>
+      </w:r>
+      <w:proofErr w:type="spellStart"/>
+      <w:r>
+        <w:rPr>
+          <w:b/>
+        </w:rPr>
+        <w:t>upper_bound</w:t>
+      </w:r>
+      <w:proofErr w:type="spellEnd"/>
+      <w:r>
+        <w:rPr>
+          <w:b/>
+        </w:rPr>
+        <w:t>/</w:t>
+      </w:r>
+      <w:proofErr w:type="spellStart"/>
+      <w:r>
+        <w:rPr>
+          <w:b/>
+        </w:rPr>
+        <w:t>lower_bound</w:t>
+      </w:r>
+      <w:proofErr w:type="spellEnd"/>
+      <w:r>
+        <w:rPr>
+          <w:b/>
+        </w:rPr>
+        <w:t xml:space="preserve"> &lt; 100</w:t>
+      </w:r>
+    </w:p>
+    <w:p>
+      <w:r>
+        <w:t>This is a simple score that maps a variable to a range of 0 to 1. This is often used for variables that already have a very narrow range and so a log transform is not needed. If you have a variable where the upper limit divided by the lower limit is less than 100 then use this transform.</w:t>
+      </w:r>
+    </w:p>
+    <w:p/>
+    <w:p>
+      <w:pPr>
+        <w:pStyle w:val="Heading2"/>
+      </w:pPr>
+      <w:proofErr w:type="spellStart"/>
+      <w:r>
+        <w:t>kEQ</w:t>
+      </w:r>
+      <w:proofErr w:type="spellEnd"/>
+      <w:r>
+        <w:t xml:space="preserve"> [Norm]</w:t>
+      </w:r>
+    </w:p>
+    <w:p>
+      <w:pPr>
+        <w:rPr>
+          <w:b/>
+        </w:rPr>
+      </w:pPr>
+      <w:r>
+        <w:rPr>
+          <w:b/>
+        </w:rPr>
+        <w:t xml:space="preserve">Condition: ka and </w:t>
+      </w:r>
+      <w:proofErr w:type="spellStart"/>
+      <w:r>
+        <w:rPr>
+          <w:b/>
+        </w:rPr>
+        <w:t>kd</w:t>
+      </w:r>
+      <w:proofErr w:type="spellEnd"/>
+      <w:r>
+        <w:rPr>
+          <w:b/>
+        </w:rPr>
+        <w:t xml:space="preserve"> estimated</w:t>
+      </w:r>
+    </w:p>
+    <w:p>
+      <w:r>
+        <w:t xml:space="preserve">This is a transform that changed ka and </w:t>
+      </w:r>
+      <w:proofErr w:type="spellStart"/>
+      <w:r>
+        <w:t>kd</w:t>
+      </w:r>
+      <w:proofErr w:type="spellEnd"/>
+      <w:r>
+        <w:t xml:space="preserve"> into ka and </w:t>
+      </w:r>
+      <w:proofErr w:type="spellStart"/>
+      <w:r>
+        <w:t>keq</w:t>
+      </w:r>
+      <w:proofErr w:type="spellEnd"/>
+      <w:r>
+        <w:t xml:space="preserve"> = ka/</w:t>
+      </w:r>
+      <w:proofErr w:type="spellStart"/>
+      <w:r>
+        <w:t>kd</w:t>
+      </w:r>
+      <w:proofErr w:type="spellEnd"/>
+      <w:r>
+        <w:t xml:space="preserve">. In most systems ka and </w:t>
+      </w:r>
+      <w:proofErr w:type="spellStart"/>
+      <w:r>
+        <w:t>kd</w:t>
+      </w:r>
+      <w:proofErr w:type="spellEnd"/>
+      <w:r>
+        <w:t xml:space="preserve"> are not independent and this build the dependence into the optimization process. </w:t>
+      </w:r>
+      <w:r>
+        <w:t xml:space="preserve">If you are estimation ka and </w:t>
+      </w:r>
+      <w:proofErr w:type="spellStart"/>
+      <w:r>
+        <w:t>kd</w:t>
+      </w:r>
+      <w:proofErr w:type="spellEnd"/>
+      <w:r>
+        <w:t xml:space="preserve"> you should always use this transform. This score does a log transform of ka and </w:t>
+      </w:r>
+      <w:proofErr w:type="spellStart"/>
+      <w:r>
+        <w:t>kd</w:t>
+      </w:r>
+      <w:proofErr w:type="spellEnd"/>
+      <w:r>
+        <w:t>. This score has a norm variant which should be used.</w:t>
+      </w:r>
+    </w:p>
+    <w:p>
+      <w:pPr>
+        <w:pStyle w:val="Heading2"/>
+      </w:pPr>
+      <w:r>
+        <w:t>Log [Norm]</w:t>
+      </w:r>
+    </w:p>
+    <w:p>
+      <w:pPr>
+        <w:rPr>
+          <w:b/>
+        </w:rPr>
+      </w:pPr>
+      <w:r>
+        <w:rPr>
+          <w:b/>
+        </w:rPr>
+        <w:t xml:space="preserve">Condition: </w:t>
+      </w:r>
+      <w:proofErr w:type="spellStart"/>
+      <w:r>
+        <w:rPr>
+          <w:b/>
+        </w:rPr>
+        <w:t>upper_bound</w:t>
+      </w:r>
+      <w:proofErr w:type="spellEnd"/>
+      <w:r>
+        <w:rPr>
+          <w:b/>
+        </w:rPr>
+        <w:t>/</w:t>
+      </w:r>
+      <w:proofErr w:type="spellStart"/>
+      <w:r>
+        <w:rPr>
+          <w:b/>
+        </w:rPr>
+        <w:t>lower_bound</w:t>
+      </w:r>
+      <w:proofErr w:type="spellEnd"/>
+      <w:r>
+        <w:rPr>
+          <w:b/>
+        </w:rPr>
+        <w:t xml:space="preserve"> &gt; 100</w:t>
+      </w:r>
+    </w:p>
+    <w:p>
+      <w:r>
+        <w:t>This transform is when you have a single variable that spans a large range but is not coupled to another parameter.</w:t>
+      </w:r>
       <w:bookmarkStart w:id="41" w:name="_GoBack"/>
       <w:bookmarkEnd w:id="41"/>
     </w:p>
+    <w:p>
+      <w:pPr>
+        <w:pStyle w:val="Heading2"/>
+      </w:pPr>
+      <w:r>
+        <w:t>Nu + Sigma [Norm]</w:t>
+      </w:r>
+    </w:p>
     <w:p/>
     <w:p>
       <w:pPr>
-        <w:pStyle w:val="Heading1"/>
-      </w:pPr>
-      <w:r>
-        <w:t>Parameter Transforms</w:t>
+        <w:pStyle w:val="Heading2"/>
+      </w:pPr>
+      <w:r>
+        <w:t>Volume + Area [Norm]</w:t>
+      </w:r>
+    </w:p>
+    <w:p/>
+    <w:p>
+      <w:pPr>
+        <w:pStyle w:val="Heading2"/>
+      </w:pPr>
+      <w:r>
+        <w:t>Volume + Length [Norm]</w:t>
+      </w:r>
+    </w:p>
+    <w:p/>
+    <w:p>
+      <w:pPr>
+        <w:pStyle w:val="Heading2"/>
+      </w:pPr>
+      <w:r>
+        <w:t>Null</w:t>
       </w:r>
     </w:p>
     <w:p>
@@ -5003,7 +5353,7 @@
                     </pic:cNvPicPr>
                   </pic:nvPicPr>
                   <pic:blipFill rotWithShape="1">
-                    <a:blip r:embed="rId12" cstate="print">
+                    <a:blip r:embed="rId13" cstate="print">
                       <a:extLst>
                         <a:ext uri="{28A0092B-C50C-407E-A947-70E740481C1C}">
                           <a14:useLocalDpi xmlns:a14="http://schemas.microsoft.com/office/drawing/2010/main" val="0"/>
@@ -5047,14 +5397,36 @@
       <w:r>
         <w:t xml:space="preserve">Figure </w:t>
       </w:r>
-      <w:fldSimple w:instr=" SEQ Figure \* ARABIC ">
-        <w:r>
-          <w:rPr>
-            <w:noProof/>
-          </w:rPr>
-          <w:t>4</w:t>
-        </w:r>
-      </w:fldSimple>
+      <w:r>
+        <w:rPr>
+          <w:noProof/>
+        </w:rPr>
+        <w:fldChar w:fldCharType="begin"/>
+      </w:r>
+      <w:r>
+        <w:rPr>
+          <w:noProof/>
+        </w:rPr>
+        <w:instrText xml:space="preserve"> SEQ Figure \* ARABIC </w:instrText>
+      </w:r>
+      <w:r>
+        <w:rPr>
+          <w:noProof/>
+        </w:rPr>
+        <w:fldChar w:fldCharType="separate"/>
+      </w:r>
+      <w:r>
+        <w:rPr>
+          <w:noProof/>
+        </w:rPr>
+        <w:t>4</w:t>
+      </w:r>
+      <w:r>
+        <w:rPr>
+          <w:noProof/>
+        </w:rPr>
+        <w:fldChar w:fldCharType="end"/>
+      </w:r>
       <w:bookmarkEnd w:id="45"/>
       <w:r>
         <w:t xml:space="preserve"> Example 1 Dextran fit</w:t>
@@ -5084,7 +5456,7 @@
                     <pic:cNvPicPr/>
                   </pic:nvPicPr>
                   <pic:blipFill rotWithShape="1">
-                    <a:blip r:embed="rId13">
+                    <a:blip r:embed="rId14">
                       <a:extLst>
                         <a:ext uri="{28A0092B-C50C-407E-A947-70E740481C1C}">
                           <a14:useLocalDpi xmlns:a14="http://schemas.microsoft.com/office/drawing/2010/main" val="0"/>
@@ -5127,14 +5499,36 @@
       <w:r>
         <w:t xml:space="preserve">Figure </w:t>
       </w:r>
-      <w:fldSimple w:instr=" SEQ Figure \* ARABIC ">
-        <w:r>
-          <w:rPr>
-            <w:noProof/>
-          </w:rPr>
-          <w:t>5</w:t>
-        </w:r>
-      </w:fldSimple>
+      <w:r>
+        <w:rPr>
+          <w:noProof/>
+        </w:rPr>
+        <w:fldChar w:fldCharType="begin"/>
+      </w:r>
+      <w:r>
+        <w:rPr>
+          <w:noProof/>
+        </w:rPr>
+        <w:instrText xml:space="preserve"> SEQ Figure \* ARABIC </w:instrText>
+      </w:r>
+      <w:r>
+        <w:rPr>
+          <w:noProof/>
+        </w:rPr>
+        <w:fldChar w:fldCharType="separate"/>
+      </w:r>
+      <w:r>
+        <w:rPr>
+          <w:noProof/>
+        </w:rPr>
+        <w:t>5</w:t>
+      </w:r>
+      <w:r>
+        <w:rPr>
+          <w:noProof/>
+        </w:rPr>
+        <w:fldChar w:fldCharType="end"/>
+      </w:r>
       <w:bookmarkEnd w:id="46"/>
       <w:r>
         <w:t xml:space="preserve"> Example 1 Dextran results</w:t>
@@ -5150,14 +5544,36 @@
       <w:r>
         <w:t xml:space="preserve">Table </w:t>
       </w:r>
-      <w:fldSimple w:instr=" SEQ Table \* ARABIC ">
-        <w:r>
-          <w:rPr>
-            <w:noProof/>
-          </w:rPr>
-          <w:t>1</w:t>
-        </w:r>
-      </w:fldSimple>
+      <w:r>
+        <w:rPr>
+          <w:noProof/>
+        </w:rPr>
+        <w:fldChar w:fldCharType="begin"/>
+      </w:r>
+      <w:r>
+        <w:rPr>
+          <w:noProof/>
+        </w:rPr>
+        <w:instrText xml:space="preserve"> SEQ Table \* ARABIC </w:instrText>
+      </w:r>
+      <w:r>
+        <w:rPr>
+          <w:noProof/>
+        </w:rPr>
+        <w:fldChar w:fldCharType="separate"/>
+      </w:r>
+      <w:r>
+        <w:rPr>
+          <w:noProof/>
+        </w:rPr>
+        <w:t>1</w:t>
+      </w:r>
+      <w:r>
+        <w:rPr>
+          <w:noProof/>
+        </w:rPr>
+        <w:fldChar w:fldCharType="end"/>
+      </w:r>
       <w:bookmarkEnd w:id="47"/>
       <w:r>
         <w:t xml:space="preserve"> Example 1 Dextran fit correct answers</w:t>
@@ -5315,7 +5731,7 @@
                     </pic:cNvPicPr>
                   </pic:nvPicPr>
                   <pic:blipFill>
-                    <a:blip r:embed="rId14">
+                    <a:blip r:embed="rId15">
                       <a:extLst>
                         <a:ext uri="{28A0092B-C50C-407E-A947-70E740481C1C}">
                           <a14:useLocalDpi xmlns:a14="http://schemas.microsoft.com/office/drawing/2010/main" val="0"/>
@@ -5350,14 +5766,36 @@
       <w:r>
         <w:t xml:space="preserve">Figure </w:t>
       </w:r>
-      <w:fldSimple w:instr=" SEQ Figure \* ARABIC ">
-        <w:r>
-          <w:rPr>
-            <w:noProof/>
-          </w:rPr>
-          <w:t>6</w:t>
-        </w:r>
-      </w:fldSimple>
+      <w:r>
+        <w:rPr>
+          <w:noProof/>
+        </w:rPr>
+        <w:fldChar w:fldCharType="begin"/>
+      </w:r>
+      <w:r>
+        <w:rPr>
+          <w:noProof/>
+        </w:rPr>
+        <w:instrText xml:space="preserve"> SEQ Figure \* ARABIC </w:instrText>
+      </w:r>
+      <w:r>
+        <w:rPr>
+          <w:noProof/>
+        </w:rPr>
+        <w:fldChar w:fldCharType="separate"/>
+      </w:r>
+      <w:r>
+        <w:rPr>
+          <w:noProof/>
+        </w:rPr>
+        <w:t>6</w:t>
+      </w:r>
+      <w:r>
+        <w:rPr>
+          <w:noProof/>
+        </w:rPr>
+        <w:fldChar w:fldCharType="end"/>
+      </w:r>
       <w:r>
         <w:t xml:space="preserve"> Dextran parameter identifiability</w:t>
       </w:r>
@@ -7815,7 +8253,7 @@
                     </pic:cNvPicPr>
                   </pic:nvPicPr>
                   <pic:blipFill rotWithShape="1">
-                    <a:blip r:embed="rId15" cstate="print">
+                    <a:blip r:embed="rId16" cstate="print">
                       <a:extLst>
                         <a:ext uri="{28A0092B-C50C-407E-A947-70E740481C1C}">
                           <a14:useLocalDpi xmlns:a14="http://schemas.microsoft.com/office/drawing/2010/main" val="0"/>
@@ -7859,14 +8297,36 @@
       <w:r>
         <w:t xml:space="preserve">Figure </w:t>
       </w:r>
-      <w:fldSimple w:instr=" SEQ Figure \* ARABIC ">
-        <w:r>
-          <w:rPr>
-            <w:noProof/>
-          </w:rPr>
-          <w:t>7</w:t>
-        </w:r>
-      </w:fldSimple>
+      <w:r>
+        <w:rPr>
+          <w:noProof/>
+        </w:rPr>
+        <w:fldChar w:fldCharType="begin"/>
+      </w:r>
+      <w:r>
+        <w:rPr>
+          <w:noProof/>
+        </w:rPr>
+        <w:instrText xml:space="preserve"> SEQ Figure \* ARABIC </w:instrText>
+      </w:r>
+      <w:r>
+        <w:rPr>
+          <w:noProof/>
+        </w:rPr>
+        <w:fldChar w:fldCharType="separate"/>
+      </w:r>
+      <w:r>
+        <w:rPr>
+          <w:noProof/>
+        </w:rPr>
+        <w:t>7</w:t>
+      </w:r>
+      <w:r>
+        <w:rPr>
+          <w:noProof/>
+        </w:rPr>
+        <w:fldChar w:fldCharType="end"/>
+      </w:r>
       <w:bookmarkEnd w:id="48"/>
       <w:r>
         <w:t xml:space="preserve"> Example 1 Protein fit</w:t>
@@ -7897,7 +8357,7 @@
                     <pic:cNvPicPr/>
                   </pic:nvPicPr>
                   <pic:blipFill rotWithShape="1">
-                    <a:blip r:embed="rId16">
+                    <a:blip r:embed="rId17">
                       <a:extLst>
                         <a:ext uri="{28A0092B-C50C-407E-A947-70E740481C1C}">
                           <a14:useLocalDpi xmlns:a14="http://schemas.microsoft.com/office/drawing/2010/main" val="0"/>
@@ -7940,14 +8400,36 @@
       <w:r>
         <w:t xml:space="preserve">Figure </w:t>
       </w:r>
-      <w:fldSimple w:instr=" SEQ Figure \* ARABIC ">
-        <w:r>
-          <w:rPr>
-            <w:noProof/>
-          </w:rPr>
-          <w:t>8</w:t>
-        </w:r>
-      </w:fldSimple>
+      <w:r>
+        <w:rPr>
+          <w:noProof/>
+        </w:rPr>
+        <w:fldChar w:fldCharType="begin"/>
+      </w:r>
+      <w:r>
+        <w:rPr>
+          <w:noProof/>
+        </w:rPr>
+        <w:instrText xml:space="preserve"> SEQ Figure \* ARABIC </w:instrText>
+      </w:r>
+      <w:r>
+        <w:rPr>
+          <w:noProof/>
+        </w:rPr>
+        <w:fldChar w:fldCharType="separate"/>
+      </w:r>
+      <w:r>
+        <w:rPr>
+          <w:noProof/>
+        </w:rPr>
+        <w:t>8</w:t>
+      </w:r>
+      <w:r>
+        <w:rPr>
+          <w:noProof/>
+        </w:rPr>
+        <w:fldChar w:fldCharType="end"/>
+      </w:r>
       <w:bookmarkEnd w:id="49"/>
       <w:r>
         <w:t xml:space="preserve"> </w:t>
@@ -7972,14 +8454,36 @@
       <w:r>
         <w:t xml:space="preserve">Table </w:t>
       </w:r>
-      <w:fldSimple w:instr=" SEQ Table \* ARABIC ">
-        <w:r>
-          <w:rPr>
-            <w:noProof/>
-          </w:rPr>
-          <w:t>2</w:t>
-        </w:r>
-      </w:fldSimple>
+      <w:r>
+        <w:rPr>
+          <w:noProof/>
+        </w:rPr>
+        <w:fldChar w:fldCharType="begin"/>
+      </w:r>
+      <w:r>
+        <w:rPr>
+          <w:noProof/>
+        </w:rPr>
+        <w:instrText xml:space="preserve"> SEQ Table \* ARABIC </w:instrText>
+      </w:r>
+      <w:r>
+        <w:rPr>
+          <w:noProof/>
+        </w:rPr>
+        <w:fldChar w:fldCharType="separate"/>
+      </w:r>
+      <w:r>
+        <w:rPr>
+          <w:noProof/>
+        </w:rPr>
+        <w:t>2</w:t>
+      </w:r>
+      <w:r>
+        <w:rPr>
+          <w:noProof/>
+        </w:rPr>
+        <w:fldChar w:fldCharType="end"/>
+      </w:r>
       <w:bookmarkEnd w:id="50"/>
       <w:r>
         <w:t xml:space="preserve"> Example 1 </w:t>
@@ -8154,7 +8658,7 @@
                     </pic:cNvPicPr>
                   </pic:nvPicPr>
                   <pic:blipFill>
-                    <a:blip r:embed="rId17" cstate="print">
+                    <a:blip r:embed="rId18" cstate="print">
                       <a:extLst>
                         <a:ext uri="{28A0092B-C50C-407E-A947-70E740481C1C}">
                           <a14:useLocalDpi xmlns:a14="http://schemas.microsoft.com/office/drawing/2010/main" val="0"/>
@@ -8321,7 +8825,7 @@
                     </pic:cNvPicPr>
                   </pic:nvPicPr>
                   <pic:blipFill rotWithShape="1">
-                    <a:blip r:embed="rId18" cstate="print">
+                    <a:blip r:embed="rId19" cstate="print">
                       <a:extLst>
                         <a:ext uri="{28A0092B-C50C-407E-A947-70E740481C1C}">
                           <a14:useLocalDpi xmlns:a14="http://schemas.microsoft.com/office/drawing/2010/main" val="0"/>
@@ -8365,14 +8869,36 @@
       <w:r>
         <w:t xml:space="preserve">Figure </w:t>
       </w:r>
-      <w:fldSimple w:instr=" SEQ Figure \* ARABIC ">
-        <w:r>
-          <w:rPr>
-            <w:noProof/>
-          </w:rPr>
-          <w:t>9</w:t>
-        </w:r>
-      </w:fldSimple>
+      <w:r>
+        <w:rPr>
+          <w:noProof/>
+        </w:rPr>
+        <w:fldChar w:fldCharType="begin"/>
+      </w:r>
+      <w:r>
+        <w:rPr>
+          <w:noProof/>
+        </w:rPr>
+        <w:instrText xml:space="preserve"> SEQ Figure \* ARABIC </w:instrText>
+      </w:r>
+      <w:r>
+        <w:rPr>
+          <w:noProof/>
+        </w:rPr>
+        <w:fldChar w:fldCharType="separate"/>
+      </w:r>
+      <w:r>
+        <w:rPr>
+          <w:noProof/>
+        </w:rPr>
+        <w:t>9</w:t>
+      </w:r>
+      <w:r>
+        <w:rPr>
+          <w:noProof/>
+        </w:rPr>
+        <w:fldChar w:fldCharType="end"/>
+      </w:r>
       <w:bookmarkEnd w:id="52"/>
       <w:r>
         <w:t xml:space="preserve"> Example 1 Linear isotherm fit</w:t>
@@ -8403,7 +8929,7 @@
                     <pic:cNvPicPr/>
                   </pic:nvPicPr>
                   <pic:blipFill rotWithShape="1">
-                    <a:blip r:embed="rId19">
+                    <a:blip r:embed="rId20">
                       <a:extLst>
                         <a:ext uri="{28A0092B-C50C-407E-A947-70E740481C1C}">
                           <a14:useLocalDpi xmlns:a14="http://schemas.microsoft.com/office/drawing/2010/main" val="0"/>
@@ -8446,14 +8972,36 @@
       <w:r>
         <w:t xml:space="preserve">Figure </w:t>
       </w:r>
-      <w:fldSimple w:instr=" SEQ Figure \* ARABIC ">
-        <w:r>
-          <w:rPr>
-            <w:noProof/>
-          </w:rPr>
-          <w:t>10</w:t>
-        </w:r>
-      </w:fldSimple>
+      <w:r>
+        <w:rPr>
+          <w:noProof/>
+        </w:rPr>
+        <w:fldChar w:fldCharType="begin"/>
+      </w:r>
+      <w:r>
+        <w:rPr>
+          <w:noProof/>
+        </w:rPr>
+        <w:instrText xml:space="preserve"> SEQ Figure \* ARABIC </w:instrText>
+      </w:r>
+      <w:r>
+        <w:rPr>
+          <w:noProof/>
+        </w:rPr>
+        <w:fldChar w:fldCharType="separate"/>
+      </w:r>
+      <w:r>
+        <w:rPr>
+          <w:noProof/>
+        </w:rPr>
+        <w:t>10</w:t>
+      </w:r>
+      <w:r>
+        <w:rPr>
+          <w:noProof/>
+        </w:rPr>
+        <w:fldChar w:fldCharType="end"/>
+      </w:r>
       <w:bookmarkEnd w:id="53"/>
       <w:r>
         <w:t xml:space="preserve"> Example 1 Linear isotherm results</w:t>
@@ -8469,14 +9017,36 @@
       <w:r>
         <w:t xml:space="preserve">Table </w:t>
       </w:r>
-      <w:fldSimple w:instr=" SEQ Table \* ARABIC ">
-        <w:r>
-          <w:rPr>
-            <w:noProof/>
-          </w:rPr>
-          <w:t>3</w:t>
-        </w:r>
-      </w:fldSimple>
+      <w:r>
+        <w:rPr>
+          <w:noProof/>
+        </w:rPr>
+        <w:fldChar w:fldCharType="begin"/>
+      </w:r>
+      <w:r>
+        <w:rPr>
+          <w:noProof/>
+        </w:rPr>
+        <w:instrText xml:space="preserve"> SEQ Table \* ARABIC </w:instrText>
+      </w:r>
+      <w:r>
+        <w:rPr>
+          <w:noProof/>
+        </w:rPr>
+        <w:fldChar w:fldCharType="separate"/>
+      </w:r>
+      <w:r>
+        <w:rPr>
+          <w:noProof/>
+        </w:rPr>
+        <w:t>3</w:t>
+      </w:r>
+      <w:r>
+        <w:rPr>
+          <w:noProof/>
+        </w:rPr>
+        <w:fldChar w:fldCharType="end"/>
+      </w:r>
       <w:bookmarkEnd w:id="54"/>
       <w:r>
         <w:t xml:space="preserve"> </w:t>
@@ -8613,7 +9183,7 @@
                     </pic:cNvPicPr>
                   </pic:nvPicPr>
                   <pic:blipFill>
-                    <a:blip r:embed="rId20">
+                    <a:blip r:embed="rId21">
                       <a:extLst>
                         <a:ext uri="{28A0092B-C50C-407E-A947-70E740481C1C}">
                           <a14:useLocalDpi xmlns:a14="http://schemas.microsoft.com/office/drawing/2010/main" val="0"/>
@@ -8666,7 +9236,7 @@
                     </pic:cNvPicPr>
                   </pic:nvPicPr>
                   <pic:blipFill>
-                    <a:blip r:embed="rId21">
+                    <a:blip r:embed="rId22">
                       <a:extLst>
                         <a:ext uri="{28A0092B-C50C-407E-A947-70E740481C1C}">
                           <a14:useLocalDpi xmlns:a14="http://schemas.microsoft.com/office/drawing/2010/main" val="0"/>
@@ -8853,7 +9423,7 @@
                     </pic:cNvPicPr>
                   </pic:nvPicPr>
                   <pic:blipFill>
-                    <a:blip r:embed="rId22">
+                    <a:blip r:embed="rId23">
                       <a:extLst>
                         <a:ext uri="{28A0092B-C50C-407E-A947-70E740481C1C}">
                           <a14:useLocalDpi xmlns:a14="http://schemas.microsoft.com/office/drawing/2010/main" val="0"/>
@@ -8897,14 +9467,36 @@
       <w:r>
         <w:t xml:space="preserve">Figure </w:t>
       </w:r>
-      <w:fldSimple w:instr=" SEQ Figure \* ARABIC ">
-        <w:r>
-          <w:rPr>
-            <w:noProof/>
-          </w:rPr>
-          <w:t>11</w:t>
-        </w:r>
-      </w:fldSimple>
+      <w:r>
+        <w:rPr>
+          <w:noProof/>
+        </w:rPr>
+        <w:fldChar w:fldCharType="begin"/>
+      </w:r>
+      <w:r>
+        <w:rPr>
+          <w:noProof/>
+        </w:rPr>
+        <w:instrText xml:space="preserve"> SEQ Figure \* ARABIC </w:instrText>
+      </w:r>
+      <w:r>
+        <w:rPr>
+          <w:noProof/>
+        </w:rPr>
+        <w:fldChar w:fldCharType="separate"/>
+      </w:r>
+      <w:r>
+        <w:rPr>
+          <w:noProof/>
+        </w:rPr>
+        <w:t>11</w:t>
+      </w:r>
+      <w:r>
+        <w:rPr>
+          <w:noProof/>
+        </w:rPr>
+        <w:fldChar w:fldCharType="end"/>
+      </w:r>
       <w:bookmarkEnd w:id="57"/>
       <w:r>
         <w:t xml:space="preserve"> Example SMA breakthrough curve</w:t>
@@ -9059,7 +9651,7 @@
                     </pic:cNvPicPr>
                   </pic:nvPicPr>
                   <pic:blipFill rotWithShape="1">
-                    <a:blip r:embed="rId23" cstate="print">
+                    <a:blip r:embed="rId24" cstate="print">
                       <a:extLst>
                         <a:ext uri="{28A0092B-C50C-407E-A947-70E740481C1C}">
                           <a14:useLocalDpi xmlns:a14="http://schemas.microsoft.com/office/drawing/2010/main" val="0"/>
@@ -9115,7 +9707,7 @@
                     </pic:cNvPicPr>
                   </pic:nvPicPr>
                   <pic:blipFill rotWithShape="1">
-                    <a:blip r:embed="rId24" cstate="print">
+                    <a:blip r:embed="rId25" cstate="print">
                       <a:extLst>
                         <a:ext uri="{28A0092B-C50C-407E-A947-70E740481C1C}">
                           <a14:useLocalDpi xmlns:a14="http://schemas.microsoft.com/office/drawing/2010/main" val="0"/>
@@ -9171,7 +9763,7 @@
                     <pic:cNvPicPr/>
                   </pic:nvPicPr>
                   <pic:blipFill>
-                    <a:blip r:embed="rId25"/>
+                    <a:blip r:embed="rId26"/>
                     <a:stretch>
                       <a:fillRect/>
                     </a:stretch>
@@ -9202,14 +9794,36 @@
       <w:r>
         <w:t xml:space="preserve">Table </w:t>
       </w:r>
-      <w:fldSimple w:instr=" SEQ Table \* ARABIC ">
-        <w:r>
-          <w:rPr>
-            <w:noProof/>
-          </w:rPr>
-          <w:t>4</w:t>
-        </w:r>
-      </w:fldSimple>
+      <w:r>
+        <w:rPr>
+          <w:noProof/>
+        </w:rPr>
+        <w:fldChar w:fldCharType="begin"/>
+      </w:r>
+      <w:r>
+        <w:rPr>
+          <w:noProof/>
+        </w:rPr>
+        <w:instrText xml:space="preserve"> SEQ Table \* ARABIC </w:instrText>
+      </w:r>
+      <w:r>
+        <w:rPr>
+          <w:noProof/>
+        </w:rPr>
+        <w:fldChar w:fldCharType="separate"/>
+      </w:r>
+      <w:r>
+        <w:rPr>
+          <w:noProof/>
+        </w:rPr>
+        <w:t>4</w:t>
+      </w:r>
+      <w:r>
+        <w:rPr>
+          <w:noProof/>
+        </w:rPr>
+        <w:fldChar w:fldCharType="end"/>
+      </w:r>
       <w:bookmarkEnd w:id="58"/>
       <w:r>
         <w:t xml:space="preserve"> Example 2 SMA isotherm fit correct answers</w:t>
@@ -9447,7 +10061,7 @@
                     </pic:cNvPicPr>
                   </pic:nvPicPr>
                   <pic:blipFill>
-                    <a:blip r:embed="rId26">
+                    <a:blip r:embed="rId27">
                       <a:extLst>
                         <a:ext uri="{28A0092B-C50C-407E-A947-70E740481C1C}">
                           <a14:useLocalDpi xmlns:a14="http://schemas.microsoft.com/office/drawing/2010/main" val="0"/>
@@ -9500,7 +10114,7 @@
                     </pic:cNvPicPr>
                   </pic:nvPicPr>
                   <pic:blipFill>
-                    <a:blip r:embed="rId27">
+                    <a:blip r:embed="rId28">
                       <a:extLst>
                         <a:ext uri="{28A0092B-C50C-407E-A947-70E740481C1C}">
                           <a14:useLocalDpi xmlns:a14="http://schemas.microsoft.com/office/drawing/2010/main" val="0"/>
@@ -9556,7 +10170,7 @@
                     </pic:cNvPicPr>
                   </pic:nvPicPr>
                   <pic:blipFill>
-                    <a:blip r:embed="rId28" cstate="print">
+                    <a:blip r:embed="rId29" cstate="print">
                       <a:extLst>
                         <a:ext uri="{28A0092B-C50C-407E-A947-70E740481C1C}">
                           <a14:useLocalDpi xmlns:a14="http://schemas.microsoft.com/office/drawing/2010/main" val="0"/>
@@ -9609,7 +10223,7 @@
                     </pic:cNvPicPr>
                   </pic:nvPicPr>
                   <pic:blipFill>
-                    <a:blip r:embed="rId29" cstate="print">
+                    <a:blip r:embed="rId30" cstate="print">
                       <a:extLst>
                         <a:ext uri="{28A0092B-C50C-407E-A947-70E740481C1C}">
                           <a14:useLocalDpi xmlns:a14="http://schemas.microsoft.com/office/drawing/2010/main" val="0"/>
@@ -9664,7 +10278,7 @@
                     </pic:cNvPicPr>
                   </pic:nvPicPr>
                   <pic:blipFill>
-                    <a:blip r:embed="rId30" cstate="print">
+                    <a:blip r:embed="rId31" cstate="print">
                       <a:extLst>
                         <a:ext uri="{28A0092B-C50C-407E-A947-70E740481C1C}">
                           <a14:useLocalDpi xmlns:a14="http://schemas.microsoft.com/office/drawing/2010/main" val="0"/>
@@ -12936,6 +13550,18 @@
       <w:color w:val="000000"/>
       <w:sz w:val="16"/>
       <w:szCs w:val="19"/>
+    </w:rPr>
+  </w:style>
+  <w:style w:type="character" w:styleId="UnresolvedMention">
+    <w:name w:val="Unresolved Mention"/>
+    <w:basedOn w:val="DefaultParagraphFont"/>
+    <w:uiPriority w:val="99"/>
+    <w:semiHidden/>
+    <w:unhideWhenUsed/>
+    <w:rsid w:val="009925AB"/>
+    <w:rPr>
+      <w:color w:val="605E5C"/>
+      <w:shd w:val="clear" w:color="auto" w:fill="E1DFDD"/>
     </w:rPr>
   </w:style>
 </w:styles>
@@ -14358,7 +14984,7 @@
 </file>
 
 <file path=customXml/itemProps1.xml><?xml version="1.0" encoding="utf-8"?>
-<ds:datastoreItem xmlns:ds="http://schemas.openxmlformats.org/officeDocument/2006/customXml" ds:itemID="{FDC2BB97-1E7A-4353-8B67-8C029B3DA3A6}">
+<ds:datastoreItem xmlns:ds="http://schemas.openxmlformats.org/officeDocument/2006/customXml" ds:itemID="{24E9BCDA-A05E-41FD-8D9F-8128A61C59CE}">
   <ds:schemaRefs>
     <ds:schemaRef ds:uri="http://schemas.openxmlformats.org/officeDocument/2006/bibliography"/>
   </ds:schemaRefs>

</xml_diff>

<commit_message>
Padding sliding fractionation with 0s instead of wrapping the values
corner graphs use 20 bins now
mcmc adjustments

pear_corr handles nan now generated from all 0s
</commit_message>
<xml_diff>
--- a/CADETMatch Manual.docx
+++ b/CADETMatch Manual.docx
@@ -3397,11 +3397,358 @@
       <w:pPr>
         <w:pStyle w:val="Heading1"/>
       </w:pPr>
-      <w:bookmarkStart w:id="2" w:name="_Toc509928156"/>
-      <w:r>
+      <w:r>
+        <w:t>Necessary Experiments and information</w:t>
+      </w:r>
+    </w:p>
+    <w:p>
+      <w:r>
+        <w:t>Modeling is a complex process and depends on details of how experiments are run. There are many pieces of information that are either required or dramatically simplify the process of making a model along with improving the quality of the model.</w:t>
+      </w:r>
+    </w:p>
+    <w:p>
+      <w:pPr>
+        <w:pStyle w:val="Heading2"/>
+      </w:pPr>
+      <w:r>
+        <w:t>Necessary Information</w:t>
+      </w:r>
+    </w:p>
+    <w:p>
+      <w:r>
+        <w:t xml:space="preserve">When recording the </w:t>
+      </w:r>
+      <w:r>
+        <w:t>experiment</w:t>
+      </w:r>
+      <w:r>
+        <w:t xml:space="preserve">, it is important to know the time and the flow rate of the system as it runs. This way if the pumps are paused </w:t>
+      </w:r>
+      <w:r>
+        <w:t xml:space="preserve">for any reason the time will keep counting and we can put the pauses into the simulation. The reason for this is that reaction kinetics are important to the model and even if the system has no flow molecules are still diffusing through the system along with binding and </w:t>
+      </w:r>
+      <w:r>
+        <w:lastRenderedPageBreak/>
+        <w:t>unbinding. Recording the data in terms of volume misses these gaps which causes problems in the model.</w:t>
+      </w:r>
+    </w:p>
+    <w:p>
+      <w:pPr>
+        <w:pStyle w:val="ListParagraph"/>
+        <w:numPr>
+          <w:ilvl w:val="0"/>
+          <w:numId w:val="8"/>
+        </w:numPr>
+      </w:pPr>
+      <w:r>
+        <w:t>Time</w:t>
+      </w:r>
+    </w:p>
+    <w:p>
+      <w:pPr>
+        <w:pStyle w:val="ListParagraph"/>
+        <w:numPr>
+          <w:ilvl w:val="0"/>
+          <w:numId w:val="8"/>
+        </w:numPr>
+      </w:pPr>
+      <w:r>
+        <w:t>Flow Rate</w:t>
+      </w:r>
+    </w:p>
+    <w:p>
+      <w:pPr>
+        <w:pStyle w:val="Heading2"/>
+      </w:pPr>
+      <w:r>
+        <w:t xml:space="preserve">Necessary </w:t>
+      </w:r>
+      <w:r>
+        <w:t xml:space="preserve">Setup </w:t>
+      </w:r>
+      <w:r>
+        <w:t>Experiments</w:t>
+      </w:r>
+    </w:p>
+    <w:p>
+      <w:r>
+        <w:t xml:space="preserve">These are experiments needed to characterize the system before </w:t>
+      </w:r>
+      <w:r>
+        <w:t>modeling the protein of interest.</w:t>
+      </w:r>
+    </w:p>
+    <w:p>
+      <w:pPr>
+        <w:pStyle w:val="ListParagraph"/>
+        <w:numPr>
+          <w:ilvl w:val="0"/>
+          <w:numId w:val="9"/>
+        </w:numPr>
+      </w:pPr>
+      <w:r>
+        <w:t>Bypass experiment</w:t>
+      </w:r>
+    </w:p>
+    <w:p>
+      <w:pPr>
+        <w:pStyle w:val="ListParagraph"/>
+        <w:numPr>
+          <w:ilvl w:val="1"/>
+          <w:numId w:val="9"/>
+        </w:numPr>
+      </w:pPr>
+      <w:r>
+        <w:t>Dextran or Protein(preferred) pulse through the system without the column connected to calibrate tubing dispersion and dead volume in the system</w:t>
+      </w:r>
+    </w:p>
+    <w:p>
+      <w:pPr>
+        <w:pStyle w:val="ListParagraph"/>
+        <w:numPr>
+          <w:ilvl w:val="0"/>
+          <w:numId w:val="9"/>
+        </w:numPr>
+      </w:pPr>
+      <w:r>
+        <w:t>Bypass experiment (secondary)</w:t>
+      </w:r>
+    </w:p>
+    <w:p>
+      <w:pPr>
+        <w:pStyle w:val="ListParagraph"/>
+        <w:numPr>
+          <w:ilvl w:val="1"/>
+          <w:numId w:val="9"/>
+        </w:numPr>
+      </w:pPr>
+      <w:r>
+        <w:t>Dextran or Protein(preferred) pulse through the system with the tube that is supposed to connect to the column connected directly to the sensor.</w:t>
+      </w:r>
+    </w:p>
+    <w:p>
+      <w:pPr>
+        <w:pStyle w:val="ListParagraph"/>
+        <w:numPr>
+          <w:ilvl w:val="2"/>
+          <w:numId w:val="9"/>
+        </w:numPr>
+      </w:pPr>
+      <w:r>
+        <w:t xml:space="preserve">This allows </w:t>
+      </w:r>
+      <w:r>
+        <w:t>calibrating the dispersion and dead volume going to the column separately from the part leaving the column.</w:t>
+      </w:r>
+    </w:p>
+    <w:p>
+      <w:pPr>
+        <w:pStyle w:val="ListParagraph"/>
+        <w:numPr>
+          <w:ilvl w:val="0"/>
+          <w:numId w:val="9"/>
+        </w:numPr>
+      </w:pPr>
+      <w:r>
+        <w:t>Salt pulse through gradient mixing valve bypass</w:t>
+      </w:r>
+    </w:p>
+    <w:p>
+      <w:pPr>
+        <w:pStyle w:val="ListParagraph"/>
+        <w:numPr>
+          <w:ilvl w:val="1"/>
+          <w:numId w:val="9"/>
+        </w:numPr>
+      </w:pPr>
+      <w:r>
+        <w:t>Send a salt pulse through the system but include the mixing valve and don’t include the column.</w:t>
+      </w:r>
+    </w:p>
+    <w:p>
+      <w:pPr>
+        <w:pStyle w:val="ListParagraph"/>
+        <w:numPr>
+          <w:ilvl w:val="2"/>
+          <w:numId w:val="9"/>
+        </w:numPr>
+      </w:pPr>
+      <w:r>
+        <w:t>The purpose of this experiment is to calibrate the delay and impact on salt mixing from the mixing valve.</w:t>
+      </w:r>
+    </w:p>
+    <w:p>
+      <w:pPr>
+        <w:pStyle w:val="ListParagraph"/>
+        <w:numPr>
+          <w:ilvl w:val="1"/>
+          <w:numId w:val="9"/>
+        </w:numPr>
+      </w:pPr>
+      <w:r>
+        <w:t>Please record the volume of the mixing valve if that is known</w:t>
+      </w:r>
+    </w:p>
+    <w:p>
+      <w:pPr>
+        <w:pStyle w:val="ListParagraph"/>
+        <w:numPr>
+          <w:ilvl w:val="2"/>
+          <w:numId w:val="9"/>
+        </w:numPr>
+      </w:pPr>
+      <w:r>
+        <w:t>This simplifies any fitting that may be required</w:t>
+      </w:r>
+    </w:p>
+    <w:p>
+      <w:pPr>
+        <w:pStyle w:val="ListParagraph"/>
+        <w:numPr>
+          <w:ilvl w:val="0"/>
+          <w:numId w:val="9"/>
+        </w:numPr>
+      </w:pPr>
+      <w:r>
+        <w:t>Dextran Experiment</w:t>
+      </w:r>
+    </w:p>
+    <w:p>
+      <w:pPr>
+        <w:pStyle w:val="ListParagraph"/>
+        <w:numPr>
+          <w:ilvl w:val="1"/>
+          <w:numId w:val="9"/>
+        </w:numPr>
+      </w:pPr>
+      <w:r>
+        <w:t xml:space="preserve">Dextran pulse through the column to calibrate the porosity and dispersion of the column. Even if the behavior is non-ideal flowing through the column it only matters if the beginning of the front side of the peak behaves correctly. </w:t>
+      </w:r>
+    </w:p>
+    <w:p>
+      <w:pPr>
+        <w:pStyle w:val="ListParagraph"/>
+        <w:numPr>
+          <w:ilvl w:val="2"/>
+          <w:numId w:val="9"/>
+        </w:numPr>
+      </w:pPr>
+      <w:r>
+        <w:t xml:space="preserve">It is not advised to use a small molecule for this since a small molecule can go through parts of the column that a protein can’t go through. Small molecules </w:t>
+      </w:r>
+      <w:r>
+        <w:t>also have a very different dispersion that a protein does.</w:t>
+      </w:r>
+    </w:p>
+    <w:p>
+      <w:pPr>
+        <w:pStyle w:val="ListParagraph"/>
+        <w:numPr>
+          <w:ilvl w:val="0"/>
+          <w:numId w:val="9"/>
+        </w:numPr>
+      </w:pPr>
+      <w:r>
+        <w:t>Non-Binding Protein Pulse</w:t>
+      </w:r>
+    </w:p>
+    <w:p>
+      <w:pPr>
+        <w:pStyle w:val="ListParagraph"/>
+        <w:numPr>
+          <w:ilvl w:val="1"/>
+          <w:numId w:val="9"/>
+        </w:numPr>
+      </w:pPr>
+      <w:r>
+        <w:t>Run the protein being studied through the system under non-binding conditions</w:t>
+      </w:r>
+    </w:p>
+    <w:p>
+      <w:pPr>
+        <w:pStyle w:val="ListParagraph"/>
+        <w:numPr>
+          <w:ilvl w:val="2"/>
+          <w:numId w:val="9"/>
+        </w:numPr>
+      </w:pPr>
+      <w:r>
+        <w:t>This allows the bead porosity and diffusion into the bead to be identified</w:t>
+      </w:r>
+    </w:p>
+    <w:p>
+      <w:pPr>
+        <w:pStyle w:val="Heading2"/>
+      </w:pPr>
+      <w:r>
+        <w:t>Protein Experiments</w:t>
+      </w:r>
+    </w:p>
+    <w:p>
+      <w:r>
+        <w:t>This section is much more flexible and is used to find out the binding behavior of the protein.</w:t>
+      </w:r>
+    </w:p>
+    <w:p>
+      <w:pPr>
+        <w:pStyle w:val="ListParagraph"/>
+        <w:numPr>
+          <w:ilvl w:val="0"/>
+          <w:numId w:val="10"/>
+        </w:numPr>
+      </w:pPr>
+      <w:r>
+        <w:t>Elution at several gradients</w:t>
+      </w:r>
+    </w:p>
+    <w:p>
+      <w:pPr>
+        <w:pStyle w:val="ListParagraph"/>
+        <w:numPr>
+          <w:ilvl w:val="1"/>
+          <w:numId w:val="10"/>
+        </w:numPr>
+      </w:pPr>
+      <w:r>
+        <w:t>If multiple protein species are being studied, then fractionation is needed also</w:t>
+      </w:r>
+    </w:p>
+    <w:p>
+      <w:pPr>
+        <w:pStyle w:val="ListParagraph"/>
+        <w:numPr>
+          <w:ilvl w:val="0"/>
+          <w:numId w:val="10"/>
+        </w:numPr>
+      </w:pPr>
+      <w:r>
+        <w:t>Breakthrough experiment followed by gradient elution</w:t>
+      </w:r>
+    </w:p>
+    <w:p>
+      <w:pPr>
+        <w:pStyle w:val="ListParagraph"/>
+        <w:numPr>
+          <w:ilvl w:val="1"/>
+          <w:numId w:val="10"/>
+        </w:numPr>
+      </w:pPr>
+      <w:r>
+        <w:t>This experiment may not be practical to perform but it provides a lot of additional information for fitting.</w:t>
+      </w:r>
+      <w:bookmarkStart w:id="2" w:name="_GoBack"/>
+      <w:bookmarkEnd w:id="2"/>
+    </w:p>
+    <w:p>
+      <w:pPr>
+        <w:pStyle w:val="Heading1"/>
+      </w:pPr>
+      <w:bookmarkStart w:id="3" w:name="_Toc509928156"/>
+      <w:r>
+        <w:lastRenderedPageBreak/>
         <w:t>Scores</w:t>
       </w:r>
-      <w:bookmarkEnd w:id="2"/>
+      <w:bookmarkEnd w:id="3"/>
     </w:p>
     <w:p>
       <w:r>
@@ -3418,19 +3765,113 @@
       <w:pPr>
         <w:pStyle w:val="Heading2"/>
       </w:pPr>
-      <w:bookmarkStart w:id="3" w:name="_Toc509928157"/>
+      <w:bookmarkStart w:id="4" w:name="_Toc509928157"/>
       <w:r>
         <w:t>Decay</w:t>
       </w:r>
-      <w:bookmarkEnd w:id="3"/>
-    </w:p>
-    <w:p>
-      <w:r>
-        <w:t xml:space="preserve">Most scores also have a decay version, and this is denoted with they [Decay] tag. The decay version of an algorithm gives an immediate penalty when the simulated signals and experimental signals have a small-time difference. The normal version of scores apply a very small penalty if the time difference between the experimental and simulated data is small but increases the penalty rapidly as the </w:t>
+      <w:bookmarkEnd w:id="4"/>
+    </w:p>
+    <w:p>
+      <w:r>
+        <w:t>Most scores also have a decay version, and this is denoted with they [Decay] tag. The decay version of an algorithm gives an immediate penalty when the simulated signals and experimental signals have a small-time difference. The normal version of scores apply a very small penalty if the time difference between the experimental and simulated data is small but increases the penalty rapidly as the difference grows. This grace period is to cover uncertainty in pumps where small offsets occur naturally due to physical processes.</w:t>
+      </w:r>
+    </w:p>
+    <w:p>
+      <w:pPr>
+        <w:pStyle w:val="Heading2"/>
+      </w:pPr>
+      <w:bookmarkStart w:id="5" w:name="_Toc509928158"/>
+      <w:r>
+        <w:t>Breakthrough</w:t>
+      </w:r>
+      <w:bookmarkEnd w:id="5"/>
+    </w:p>
+    <w:p>
+      <w:r>
+        <w:t xml:space="preserve">Breakthrough scores are special scores designed to handle breakthrough curves. The code expects to see a rise, flat area and then a fall. If your data fits into this </w:t>
+      </w:r>
+      <w:r>
+        <w:t>form,</w:t>
+      </w:r>
+      <w:r>
+        <w:t xml:space="preserve"> then the breakthrough scores are a good fit.</w:t>
+      </w:r>
+    </w:p>
+    <w:p/>
+    <w:p>
+      <w:pPr>
+        <w:pStyle w:val="Heading3"/>
+      </w:pPr>
+      <w:bookmarkStart w:id="6" w:name="_Toc509928159"/>
+      <w:r>
+        <w:t>Breakthrough</w:t>
+      </w:r>
+      <w:bookmarkEnd w:id="6"/>
+    </w:p>
+    <w:p>
+      <w:r>
+        <w:t>Breakthrough uses the Pearson correlation for curve similarity. The score is then made up of when the maximum value starts, when the maximum value ends and what the maximum value is compared to the experimental values.</w:t>
+      </w:r>
+    </w:p>
+    <w:p/>
+    <w:p>
+      <w:pPr>
+        <w:pStyle w:val="Heading3"/>
+      </w:pPr>
+      <w:bookmarkStart w:id="7" w:name="_Toc509928160"/>
+      <w:r>
+        <w:t>Breakthrough Cross</w:t>
+      </w:r>
+      <w:bookmarkEnd w:id="7"/>
+    </w:p>
+    <w:p>
+      <w:r>
+        <w:t>Breakthrough cross uses cross-correlation to assess signal similarity between the simulated and experimental data along with a single time shift based on the cross correlation. The maximum value is also compared between the simulated and experimental data.</w:t>
+      </w:r>
+    </w:p>
+    <w:p/>
+    <w:p>
+      <w:pPr>
+        <w:pStyle w:val="Heading3"/>
+      </w:pPr>
+      <w:bookmarkStart w:id="8" w:name="_Toc509928161"/>
+      <w:r>
+        <w:t>Breakthrough Hybrid</w:t>
+      </w:r>
+      <w:bookmarkEnd w:id="8"/>
+    </w:p>
+    <w:p>
+      <w:r>
+        <w:t>Breakthrough hybrid uses a combination of Pearson correlation for curve similarity and cross-correlation for temporal offset. The Pearson correlation seems to work better for assessing curve similarity while the cross-correlation works better to find out the time difference between two signals. The system also uses the maximum value of the simulated and experimental data to compare them.</w:t>
+      </w:r>
+    </w:p>
+    <w:p/>
+    <w:p>
+      <w:pPr>
+        <w:pStyle w:val="Heading3"/>
+      </w:pPr>
+      <w:bookmarkStart w:id="9" w:name="_Toc509928162"/>
+      <w:r>
+        <w:t xml:space="preserve">Breakthrough Hybrid </w:t>
+      </w:r>
+      <w:r>
+        <w:t>2 [</w:t>
+      </w:r>
+      <w:r>
+        <w:rPr>
+          <w:color w:val="00B050"/>
+        </w:rPr>
+        <w:t>Recommended Method]</w:t>
+      </w:r>
+      <w:bookmarkEnd w:id="9"/>
+    </w:p>
+    <w:p>
+      <w:r>
+        <w:t xml:space="preserve">Breakthrough hybrid 2 uses a combination of Pearson correlation for curve similarity and cross-correlation for temporal offset. The Pearson correlation seems to work better for assessing curve similarity while the cross-correlation works better to find out the time difference between two signals. The system also uses the maximum value of the simulated and experimental data to compare them. The difference between this method and the normal hybrid method is that first the cross-correlation is taken </w:t>
       </w:r>
       <w:r>
         <w:lastRenderedPageBreak/>
-        <w:t>difference grows. This grace period is to cover uncertainty in pumps where small offsets occur naturally due to physical processes.</w:t>
+        <w:t xml:space="preserve">and then the signals and then the simulated signal is offset based on the cross-correlation to the time of maximum overlap and the Pearson correlation is taken at that point. </w:t>
       </w:r>
     </w:p>
     <w:p/>
@@ -3438,21 +3879,18 @@
       <w:pPr>
         <w:pStyle w:val="Heading2"/>
       </w:pPr>
-      <w:bookmarkStart w:id="4" w:name="_Toc509928158"/>
-      <w:r>
-        <w:t>Breakthrough</w:t>
-      </w:r>
-      <w:bookmarkEnd w:id="4"/>
-    </w:p>
-    <w:p>
-      <w:r>
-        <w:t xml:space="preserve">Breakthrough scores are special scores designed to handle breakthrough curves. The code expects to see a rise, flat area and then a fall. If your data fits into this </w:t>
-      </w:r>
-      <w:r>
-        <w:t>form,</w:t>
-      </w:r>
-      <w:r>
-        <w:t xml:space="preserve"> then the breakthrough scores are a good fit.</w:t>
+      <w:bookmarkStart w:id="10" w:name="_Toc509928163"/>
+      <w:r>
+        <w:t>Curve Similarity</w:t>
+      </w:r>
+      <w:bookmarkEnd w:id="10"/>
+    </w:p>
+    <w:p>
+      <w:r>
+        <w:t xml:space="preserve">Curve similarity scores are general purpose scores. They are designed to handle </w:t>
+      </w:r>
+      <w:r>
+        <w:t>arbitrary curves and match that against your data. These curves are built with 3 major pieces. The similarity, phase and amplitude are compared between simulated and experimental data.</w:t>
       </w:r>
     </w:p>
     <w:p/>
@@ -3460,15 +3898,15 @@
       <w:pPr>
         <w:pStyle w:val="Heading3"/>
       </w:pPr>
-      <w:bookmarkStart w:id="5" w:name="_Toc509928159"/>
-      <w:r>
-        <w:t>Breakthrough</w:t>
-      </w:r>
-      <w:bookmarkEnd w:id="5"/>
-    </w:p>
-    <w:p>
-      <w:r>
-        <w:t>Breakthrough uses the Pearson correlation for curve similarity. The score is then made up of when the maximum value starts, when the maximum value ends and what the maximum value is compared to the experimental values.</w:t>
+      <w:bookmarkStart w:id="11" w:name="_Toc509928164"/>
+      <w:r>
+        <w:t>Similarity [Decay]</w:t>
+      </w:r>
+      <w:bookmarkEnd w:id="11"/>
+    </w:p>
+    <w:p>
+      <w:r>
+        <w:t>Similarity uses the Pearson correlation for curve similarity. The peak height and peak time is also compared between simulated and experimental data.</w:t>
       </w:r>
     </w:p>
     <w:p/>
@@ -3476,15 +3914,18 @@
       <w:pPr>
         <w:pStyle w:val="Heading3"/>
       </w:pPr>
-      <w:bookmarkStart w:id="6" w:name="_Toc509928160"/>
-      <w:r>
-        <w:t>Breakthrough Cross</w:t>
-      </w:r>
-      <w:bookmarkEnd w:id="6"/>
-    </w:p>
-    <w:p>
-      <w:r>
-        <w:t>Breakthrough cross uses cross-correlation to assess signal similarity between the simulated and experimental data along with a single time shift based on the cross correlation. The maximum value is also compared between the simulated and experimental data.</w:t>
+      <w:bookmarkStart w:id="12" w:name="_Toc509928165"/>
+      <w:r>
+        <w:t>Similarity Cross [Decay]</w:t>
+      </w:r>
+      <w:bookmarkEnd w:id="12"/>
+    </w:p>
+    <w:p>
+      <w:r>
+        <w:t xml:space="preserve">Similarity cross uses the cross-correlation for curve similarity and time offset between simulated and experimental data. The peak height is also compared between simulated and experimental data. </w:t>
+      </w:r>
+      <w:r>
+        <w:t>Cross-correlation is not as shape sensitive as the Pearson correlation and will give higher scores to peaks with worse shapes.</w:t>
       </w:r>
     </w:p>
     <w:p/>
@@ -3492,184 +3933,86 @@
       <w:pPr>
         <w:pStyle w:val="Heading3"/>
       </w:pPr>
-      <w:bookmarkStart w:id="7" w:name="_Toc509928161"/>
-      <w:r>
-        <w:t>Breakthrough Hybrid</w:t>
-      </w:r>
-      <w:bookmarkEnd w:id="7"/>
-    </w:p>
-    <w:p>
-      <w:r>
-        <w:t>Breakthrough hybrid uses a combination of Pearson correlation for curve similarity and cross-correlation for temporal offset. The Pearson correlation seems to work better for assessing curve similarity while the cross-correlation works better to find out the time difference between two signals. The system also uses the maximum value of the simulated and experimental data to compare them.</w:t>
+      <w:bookmarkStart w:id="13" w:name="_Toc509928166"/>
+      <w:r>
+        <w:t>Similarity Hybrid [Decay]</w:t>
+      </w:r>
+      <w:bookmarkEnd w:id="13"/>
+    </w:p>
+    <w:p>
+      <w:r>
+        <w:t>Similarity hybrid attempts to fix the problem in Similarity cross by using the Pearson correlation for curve similarity but the cross-correlation for the time offset.</w:t>
       </w:r>
     </w:p>
     <w:p/>
     <w:p>
       <w:pPr>
         <w:pStyle w:val="Heading3"/>
-      </w:pPr>
-      <w:bookmarkStart w:id="8" w:name="_Toc509928162"/>
-      <w:r>
-        <w:t xml:space="preserve">Breakthrough Hybrid </w:t>
-      </w:r>
-      <w:r>
-        <w:t>2 [</w:t>
-      </w:r>
-      <w:r>
         <w:rPr>
           <w:color w:val="00B050"/>
         </w:rPr>
+      </w:pPr>
+      <w:bookmarkStart w:id="14" w:name="_Toc509928167"/>
+      <w:r>
+        <w:t>Similarity Hybrid 2 [Decay]</w:t>
+      </w:r>
+      <w:r>
+        <w:t xml:space="preserve"> [</w:t>
+      </w:r>
+      <w:r>
+        <w:rPr>
+          <w:color w:val="00B050"/>
+        </w:rPr>
         <w:t>Recommended Method]</w:t>
       </w:r>
-      <w:bookmarkEnd w:id="8"/>
-    </w:p>
-    <w:p>
-      <w:r>
-        <w:t xml:space="preserve">Breakthrough hybrid 2 uses a combination of Pearson correlation for curve similarity and cross-correlation for temporal offset. The Pearson correlation seems to work better for assessing curve similarity while the cross-correlation works better to find out the time difference between two signals. The system also uses the maximum value of the simulated and experimental data to compare them. The difference between this method and the normal hybrid method is that first the cross-correlation is taken </w:t>
-      </w:r>
-      <w:r>
-        <w:t xml:space="preserve">and then the signals and then the simulated signal is offset based on the cross-correlation to the time of maximum overlap and the Pearson correlation is taken at that point. </w:t>
+      <w:bookmarkEnd w:id="14"/>
+    </w:p>
+    <w:p>
+      <w:r>
+        <w:t xml:space="preserve">Similarity hybrid 2 uses the cross-correlation to find the time offset and then offsets the signals for maximum overlap before applying the Pearson correlation for similarity. </w:t>
       </w:r>
     </w:p>
     <w:p/>
     <w:p>
       <w:pPr>
+        <w:pStyle w:val="Heading3"/>
+      </w:pPr>
+      <w:bookmarkStart w:id="15" w:name="_Toc509928168"/>
+      <w:r>
+        <w:t>Curve</w:t>
+      </w:r>
+      <w:r>
+        <w:t xml:space="preserve"> </w:t>
+      </w:r>
+      <w:r>
+        <w:t>[Filter out additional erroneous peaks]</w:t>
+      </w:r>
+      <w:bookmarkEnd w:id="15"/>
+    </w:p>
+    <w:p>
+      <w:r>
+        <w:t xml:space="preserve">Curve is </w:t>
+      </w:r>
+      <w:r>
+        <w:t>a very simple score</w:t>
+      </w:r>
+      <w:r>
+        <w:t xml:space="preserve"> that only uses the Pearson correlation and does not look at the peak height or time. The purpose of this score is to filter </w:t>
+      </w:r>
+      <w:r>
+        <w:t>out erroneous results. In solving some problems additional peaks may appear in incorrect places and the Curve score can be used to filter out these results.</w:t>
+      </w:r>
+    </w:p>
+    <w:p/>
+    <w:p>
+      <w:pPr>
         <w:pStyle w:val="Heading2"/>
       </w:pPr>
-      <w:bookmarkStart w:id="9" w:name="_Toc509928163"/>
-      <w:r>
-        <w:t>Curve Similarity</w:t>
-      </w:r>
-      <w:bookmarkEnd w:id="9"/>
-    </w:p>
-    <w:p>
-      <w:r>
-        <w:t xml:space="preserve">Curve similarity scores are general purpose scores. They are designed to handle </w:t>
-      </w:r>
-      <w:r>
-        <w:t>arbitrary curves and match that against your data. These curves are built with 3 major pieces. The similarity, phase and amplitude are compared between simulated and experimental data.</w:t>
-      </w:r>
-    </w:p>
-    <w:p/>
-    <w:p>
-      <w:pPr>
-        <w:pStyle w:val="Heading3"/>
-      </w:pPr>
-      <w:bookmarkStart w:id="10" w:name="_Toc509928164"/>
-      <w:r>
-        <w:t>Similarity [Decay]</w:t>
-      </w:r>
-      <w:bookmarkEnd w:id="10"/>
-    </w:p>
-    <w:p>
-      <w:r>
-        <w:t>Similarity uses the Pearson correlation for curve similarity. The peak height and peak time is also compared between simulated and experimental data.</w:t>
-      </w:r>
-    </w:p>
-    <w:p/>
-    <w:p>
-      <w:pPr>
-        <w:pStyle w:val="Heading3"/>
-      </w:pPr>
-      <w:bookmarkStart w:id="11" w:name="_Toc509928165"/>
-      <w:r>
-        <w:t>Similarity Cross [Decay]</w:t>
-      </w:r>
-      <w:bookmarkEnd w:id="11"/>
-    </w:p>
-    <w:p>
-      <w:r>
-        <w:t xml:space="preserve">Similarity cross uses the cross-correlation for curve similarity and time offset between simulated and experimental data. The peak height is also compared between simulated and experimental data. </w:t>
-      </w:r>
-      <w:r>
-        <w:t>Cross-correlation is not as shape sensitive as the Pearson correlation and will give higher scores to peaks with worse shapes.</w:t>
-      </w:r>
-    </w:p>
-    <w:p/>
-    <w:p>
-      <w:pPr>
-        <w:pStyle w:val="Heading3"/>
-      </w:pPr>
-      <w:bookmarkStart w:id="12" w:name="_Toc509928166"/>
-      <w:r>
-        <w:t>Similarity Hybrid [Decay]</w:t>
-      </w:r>
-      <w:bookmarkEnd w:id="12"/>
-    </w:p>
-    <w:p>
-      <w:r>
-        <w:t>Similarity hybrid attempts to fix the problem in Similarity cross by using the Pearson correlation for curve similarity but the cross-correlation for the time offset.</w:t>
-      </w:r>
-    </w:p>
-    <w:p/>
-    <w:p>
-      <w:pPr>
-        <w:pStyle w:val="Heading3"/>
-        <w:rPr>
-          <w:color w:val="00B050"/>
-        </w:rPr>
-      </w:pPr>
-      <w:bookmarkStart w:id="13" w:name="_Toc509928167"/>
-      <w:r>
-        <w:t>Similarity Hybrid 2 [Decay]</w:t>
-      </w:r>
-      <w:r>
-        <w:t xml:space="preserve"> [</w:t>
-      </w:r>
-      <w:r>
-        <w:rPr>
-          <w:color w:val="00B050"/>
-        </w:rPr>
-        <w:t>Recommended Method]</w:t>
-      </w:r>
-      <w:bookmarkEnd w:id="13"/>
-    </w:p>
-    <w:p>
-      <w:r>
-        <w:t xml:space="preserve">Similarity hybrid 2 uses the cross-correlation to find the time offset and then offsets the signals for maximum overlap before applying the Pearson correlation for similarity. </w:t>
-      </w:r>
-    </w:p>
-    <w:p/>
-    <w:p>
-      <w:pPr>
-        <w:pStyle w:val="Heading3"/>
-      </w:pPr>
-      <w:bookmarkStart w:id="14" w:name="_Toc509928168"/>
-      <w:r>
-        <w:t>Curve</w:t>
-      </w:r>
-      <w:r>
-        <w:t xml:space="preserve"> </w:t>
-      </w:r>
-      <w:r>
-        <w:t>[Filter out additional erroneous peaks]</w:t>
-      </w:r>
-      <w:bookmarkEnd w:id="14"/>
-    </w:p>
-    <w:p>
-      <w:r>
-        <w:t xml:space="preserve">Curve is </w:t>
-      </w:r>
-      <w:r>
-        <w:t>a very simple score</w:t>
-      </w:r>
-      <w:r>
-        <w:t xml:space="preserve"> that only uses the Pearson correlation and does not look at the peak height or time. The purpose of this score is to filter </w:t>
-      </w:r>
-      <w:r>
-        <w:t>out erroneous results. In solving some problems additional peaks may appear in incorrect places and the Curve score can be used to filter out these results.</w:t>
-      </w:r>
-    </w:p>
-    <w:p/>
-    <w:p>
-      <w:pPr>
-        <w:pStyle w:val="Heading2"/>
-      </w:pPr>
-      <w:bookmarkStart w:id="15" w:name="_Toc509928169"/>
+      <w:bookmarkStart w:id="16" w:name="_Toc509928169"/>
       <w:r>
         <w:t>Derivative Curve Similarity</w:t>
       </w:r>
-      <w:bookmarkEnd w:id="15"/>
+      <w:bookmarkEnd w:id="16"/>
     </w:p>
     <w:p>
       <w:r>
@@ -3744,7 +4087,7 @@
         <w:pStyle w:val="Caption"/>
         <w:jc w:val="center"/>
       </w:pPr>
-      <w:bookmarkStart w:id="16" w:name="_Ref506985170"/>
+      <w:bookmarkStart w:id="17" w:name="_Ref506985170"/>
       <w:r>
         <w:t xml:space="preserve">Figure </w:t>
       </w:r>
@@ -3778,7 +4121,7 @@
         </w:rPr>
         <w:fldChar w:fldCharType="end"/>
       </w:r>
-      <w:bookmarkEnd w:id="16"/>
+      <w:bookmarkEnd w:id="17"/>
       <w:r>
         <w:t xml:space="preserve"> Chromatogram derivative fit</w:t>
       </w:r>
@@ -3788,11 +4131,11 @@
       <w:pPr>
         <w:pStyle w:val="Heading3"/>
       </w:pPr>
-      <w:bookmarkStart w:id="17" w:name="_Toc509928170"/>
+      <w:bookmarkStart w:id="18" w:name="_Toc509928170"/>
       <w:r>
         <w:t>Derivative Similarity</w:t>
       </w:r>
-      <w:bookmarkEnd w:id="17"/>
+      <w:bookmarkEnd w:id="18"/>
     </w:p>
     <w:p>
       <w:r>
@@ -3834,11 +4177,11 @@
       <w:pPr>
         <w:pStyle w:val="Heading3"/>
       </w:pPr>
-      <w:bookmarkStart w:id="18" w:name="_Toc509928171"/>
+      <w:bookmarkStart w:id="19" w:name="_Toc509928171"/>
       <w:r>
         <w:t>Derivative Similarity Cross</w:t>
       </w:r>
-      <w:bookmarkEnd w:id="18"/>
+      <w:bookmarkEnd w:id="19"/>
     </w:p>
     <w:p>
       <w:r>
@@ -3853,11 +4196,11 @@
       <w:pPr>
         <w:pStyle w:val="Heading3"/>
       </w:pPr>
-      <w:bookmarkStart w:id="19" w:name="_Toc509928172"/>
+      <w:bookmarkStart w:id="20" w:name="_Toc509928172"/>
       <w:r>
         <w:t>Derivative Similarity Hybrid</w:t>
       </w:r>
-      <w:bookmarkEnd w:id="19"/>
+      <w:bookmarkEnd w:id="20"/>
     </w:p>
     <w:p>
       <w:r>
@@ -3872,7 +4215,7 @@
           <w:color w:val="00B050"/>
         </w:rPr>
       </w:pPr>
-      <w:bookmarkStart w:id="20" w:name="_Toc509928173"/>
+      <w:bookmarkStart w:id="21" w:name="_Toc509928173"/>
       <w:r>
         <w:t>Derivative Similarity Hybrid 2</w:t>
       </w:r>
@@ -3885,7 +4228,7 @@
         </w:rPr>
         <w:t>Recommended Method]</w:t>
       </w:r>
-      <w:bookmarkEnd w:id="20"/>
+      <w:bookmarkEnd w:id="21"/>
     </w:p>
     <w:p>
       <w:r>
@@ -3897,12 +4240,12 @@
       <w:pPr>
         <w:pStyle w:val="Heading2"/>
       </w:pPr>
-      <w:bookmarkStart w:id="21" w:name="_Toc509928174"/>
+      <w:bookmarkStart w:id="22" w:name="_Toc509928174"/>
       <w:r>
         <w:lastRenderedPageBreak/>
         <w:t>Fractionation</w:t>
       </w:r>
-      <w:bookmarkEnd w:id="21"/>
+      <w:bookmarkEnd w:id="22"/>
     </w:p>
     <w:p>
       <w:r>
@@ -4144,7 +4487,7 @@
         <w:pStyle w:val="Caption"/>
         <w:jc w:val="center"/>
       </w:pPr>
-      <w:bookmarkStart w:id="22" w:name="_Ref506987736"/>
+      <w:bookmarkStart w:id="23" w:name="_Ref506987736"/>
       <w:r>
         <w:t xml:space="preserve">Figure </w:t>
       </w:r>
@@ -4178,7 +4521,7 @@
         </w:rPr>
         <w:fldChar w:fldCharType="end"/>
       </w:r>
-      <w:bookmarkEnd w:id="22"/>
+      <w:bookmarkEnd w:id="23"/>
       <w:r>
         <w:t xml:space="preserve"> Fractionation at different offsets</w:t>
       </w:r>
@@ -4187,7 +4530,7 @@
       <w:pPr>
         <w:pStyle w:val="Heading3"/>
       </w:pPr>
-      <w:bookmarkStart w:id="23" w:name="_Toc509928175"/>
+      <w:bookmarkStart w:id="24" w:name="_Toc509928175"/>
       <w:r>
         <w:t>Fractionation</w:t>
       </w:r>
@@ -4200,7 +4543,7 @@
         </w:rPr>
         <w:t>[Do not use]</w:t>
       </w:r>
-      <w:bookmarkEnd w:id="23"/>
+      <w:bookmarkEnd w:id="24"/>
     </w:p>
     <w:p>
       <w:r>
@@ -4238,7 +4581,7 @@
       <w:pPr>
         <w:pStyle w:val="Heading3"/>
       </w:pPr>
-      <w:bookmarkStart w:id="24" w:name="_Toc509928176"/>
+      <w:bookmarkStart w:id="25" w:name="_Toc509928176"/>
       <w:r>
         <w:t>Fractionation Combine</w:t>
       </w:r>
@@ -4251,7 +4594,7 @@
         </w:rPr>
         <w:t>[Do not use]</w:t>
       </w:r>
-      <w:bookmarkEnd w:id="24"/>
+      <w:bookmarkEnd w:id="25"/>
     </w:p>
     <w:p>
       <w:r>
@@ -4271,7 +4614,7 @@
       <w:pPr>
         <w:pStyle w:val="Heading3"/>
       </w:pPr>
-      <w:bookmarkStart w:id="25" w:name="_Toc509928177"/>
+      <w:bookmarkStart w:id="26" w:name="_Toc509928177"/>
       <w:r>
         <w:t xml:space="preserve">Fractionation </w:t>
       </w:r>
@@ -4287,7 +4630,7 @@
         </w:rPr>
         <w:t>[Do not use]</w:t>
       </w:r>
-      <w:bookmarkEnd w:id="25"/>
+      <w:bookmarkEnd w:id="26"/>
     </w:p>
     <w:p>
       <w:r>
@@ -4307,7 +4650,7 @@
           <w:color w:val="FF0000"/>
         </w:rPr>
       </w:pPr>
-      <w:bookmarkStart w:id="26" w:name="_Toc509928178"/>
+      <w:bookmarkStart w:id="27" w:name="_Toc509928178"/>
       <w:r>
         <w:t>Fractionation Moment</w:t>
       </w:r>
@@ -4320,7 +4663,7 @@
         </w:rPr>
         <w:t>[Do not use]</w:t>
       </w:r>
-      <w:bookmarkEnd w:id="26"/>
+      <w:bookmarkEnd w:id="27"/>
     </w:p>
     <w:p>
       <w:r>
@@ -4350,7 +4693,7 @@
           <w:color w:val="00B050"/>
         </w:rPr>
       </w:pPr>
-      <w:bookmarkStart w:id="27" w:name="_Toc509928179"/>
+      <w:bookmarkStart w:id="28" w:name="_Toc509928179"/>
       <w:r>
         <w:t>Fractionation Slide</w:t>
       </w:r>
@@ -4363,7 +4706,7 @@
         </w:rPr>
         <w:t>Recommended Method]</w:t>
       </w:r>
-      <w:bookmarkEnd w:id="27"/>
+      <w:bookmarkEnd w:id="28"/>
     </w:p>
     <w:p>
       <w:r>
@@ -4382,11 +4725,11 @@
       <w:pPr>
         <w:pStyle w:val="Heading2"/>
       </w:pPr>
-      <w:bookmarkStart w:id="28" w:name="_Toc509928180"/>
+      <w:bookmarkStart w:id="29" w:name="_Toc509928180"/>
       <w:r>
         <w:t>Dextran</w:t>
       </w:r>
-      <w:bookmarkEnd w:id="28"/>
+      <w:bookmarkEnd w:id="29"/>
     </w:p>
     <w:p>
       <w:r>
@@ -4456,7 +4799,7 @@
       <w:pPr>
         <w:pStyle w:val="Heading3"/>
       </w:pPr>
-      <w:bookmarkStart w:id="29" w:name="_Toc509928181"/>
+      <w:bookmarkStart w:id="30" w:name="_Toc509928181"/>
       <w:r>
         <w:t>Dextran</w:t>
       </w:r>
@@ -4469,7 +4812,7 @@
         </w:rPr>
         <w:t>[score not currently working correctly]</w:t>
       </w:r>
-      <w:bookmarkEnd w:id="29"/>
+      <w:bookmarkEnd w:id="30"/>
     </w:p>
     <w:p>
       <w:r>
@@ -4484,12 +4827,12 @@
           <w:color w:val="FF0000"/>
         </w:rPr>
       </w:pPr>
-      <w:bookmarkStart w:id="30" w:name="_Toc509928182"/>
+      <w:bookmarkStart w:id="31" w:name="_Toc509928182"/>
       <w:r>
         <w:lastRenderedPageBreak/>
         <w:t>Dextran Hybrid</w:t>
       </w:r>
-      <w:bookmarkEnd w:id="30"/>
+      <w:bookmarkEnd w:id="31"/>
     </w:p>
     <w:p>
       <w:r>
@@ -4503,14 +4846,14 @@
           <w:color w:val="00B050"/>
         </w:rPr>
       </w:pPr>
-      <w:bookmarkStart w:id="31" w:name="_Toc509928183"/>
+      <w:bookmarkStart w:id="32" w:name="_Toc509928183"/>
       <w:r>
         <w:rPr>
           <w:rStyle w:val="Heading3Char"/>
         </w:rPr>
         <w:t>Dextran Hybrid 2</w:t>
       </w:r>
-      <w:bookmarkEnd w:id="31"/>
+      <w:bookmarkEnd w:id="32"/>
       <w:r>
         <w:t xml:space="preserve"> [</w:t>
       </w:r>
@@ -4531,11 +4874,11 @@
       <w:pPr>
         <w:pStyle w:val="Heading2"/>
       </w:pPr>
-      <w:bookmarkStart w:id="32" w:name="_Toc509928184"/>
+      <w:bookmarkStart w:id="33" w:name="_Toc509928184"/>
       <w:r>
         <w:t>Sum Squared Error</w:t>
       </w:r>
-      <w:bookmarkEnd w:id="32"/>
+      <w:bookmarkEnd w:id="33"/>
     </w:p>
     <w:p>
       <w:r>
@@ -4571,11 +4914,11 @@
       <w:pPr>
         <w:pStyle w:val="Heading3"/>
       </w:pPr>
-      <w:bookmarkStart w:id="33" w:name="_Toc509928185"/>
+      <w:bookmarkStart w:id="34" w:name="_Toc509928185"/>
       <w:r>
         <w:t>Sum Squared Error</w:t>
       </w:r>
-      <w:bookmarkEnd w:id="33"/>
+      <w:bookmarkEnd w:id="34"/>
     </w:p>
     <w:p>
       <w:r>
@@ -4587,11 +4930,11 @@
       <w:pPr>
         <w:pStyle w:val="Heading3"/>
       </w:pPr>
-      <w:bookmarkStart w:id="34" w:name="_Toc509928186"/>
+      <w:bookmarkStart w:id="35" w:name="_Toc509928186"/>
       <w:r>
         <w:t>Log Sum Squared Error</w:t>
       </w:r>
-      <w:bookmarkEnd w:id="34"/>
+      <w:bookmarkEnd w:id="35"/>
     </w:p>
     <w:p>
       <w:r>
@@ -4611,11 +4954,11 @@
       <w:pPr>
         <w:pStyle w:val="Heading1"/>
       </w:pPr>
-      <w:bookmarkStart w:id="35" w:name="_Toc509928187"/>
+      <w:bookmarkStart w:id="36" w:name="_Toc509928187"/>
       <w:r>
         <w:t>Algorithms</w:t>
       </w:r>
-      <w:bookmarkEnd w:id="35"/>
+      <w:bookmarkEnd w:id="36"/>
     </w:p>
     <w:p>
       <w:r>
@@ -4627,11 +4970,11 @@
       <w:pPr>
         <w:pStyle w:val="Heading2"/>
       </w:pPr>
-      <w:bookmarkStart w:id="36" w:name="_Toc509928188"/>
+      <w:bookmarkStart w:id="37" w:name="_Toc509928188"/>
       <w:r>
         <w:t>Mutation</w:t>
       </w:r>
-      <w:bookmarkEnd w:id="36"/>
+      <w:bookmarkEnd w:id="37"/>
     </w:p>
     <w:p>
       <w:r>
@@ -4657,12 +5000,12 @@
       <w:pPr>
         <w:pStyle w:val="Heading2"/>
       </w:pPr>
-      <w:bookmarkStart w:id="37" w:name="_Toc509928189"/>
+      <w:bookmarkStart w:id="38" w:name="_Toc509928189"/>
       <w:r>
         <w:lastRenderedPageBreak/>
         <w:t>SPEA2</w:t>
       </w:r>
-      <w:bookmarkEnd w:id="37"/>
+      <w:bookmarkEnd w:id="38"/>
     </w:p>
     <w:p>
       <w:r>
@@ -4680,14 +5023,14 @@
       <w:pPr>
         <w:pStyle w:val="Heading2"/>
       </w:pPr>
-      <w:bookmarkStart w:id="38" w:name="_Toc509928190"/>
+      <w:bookmarkStart w:id="39" w:name="_Toc509928190"/>
       <w:r>
         <w:t>NSGA2</w:t>
       </w:r>
       <w:r>
         <w:t xml:space="preserve"> </w:t>
       </w:r>
-      <w:bookmarkEnd w:id="38"/>
+      <w:bookmarkEnd w:id="39"/>
     </w:p>
     <w:p>
       <w:r>
@@ -4733,12 +5076,12 @@
       <w:pPr>
         <w:pStyle w:val="Heading2"/>
       </w:pPr>
-      <w:bookmarkStart w:id="39" w:name="_Toc509928191"/>
+      <w:bookmarkStart w:id="40" w:name="_Toc509928191"/>
       <w:proofErr w:type="spellStart"/>
       <w:r>
         <w:t>ScoreTest</w:t>
       </w:r>
-      <w:bookmarkEnd w:id="39"/>
+      <w:bookmarkEnd w:id="40"/>
       <w:proofErr w:type="spellEnd"/>
     </w:p>
     <w:p>
@@ -4756,12 +5099,12 @@
       <w:pPr>
         <w:pStyle w:val="Heading2"/>
       </w:pPr>
-      <w:bookmarkStart w:id="40" w:name="_Toc509928192"/>
+      <w:bookmarkStart w:id="41" w:name="_Toc509928192"/>
       <w:proofErr w:type="spellStart"/>
       <w:r>
         <w:t>MultiStart</w:t>
       </w:r>
-      <w:bookmarkEnd w:id="40"/>
+      <w:bookmarkEnd w:id="41"/>
       <w:proofErr w:type="spellEnd"/>
     </w:p>
     <w:p>
@@ -5021,8 +5364,6 @@
       <w:r>
         <w:t>This transform is when you have a single variable that spans a large range but is not coupled to another parameter.</w:t>
       </w:r>
-      <w:bookmarkStart w:id="41" w:name="_GoBack"/>
-      <w:bookmarkEnd w:id="41"/>
     </w:p>
     <w:p>
       <w:pPr>
@@ -12188,9 +12529,9 @@
     </w:lvl>
   </w:abstractNum>
   <w:abstractNum w:abstractNumId="1" w15:restartNumberingAfterBreak="0">
-    <w:nsid w:val="650F4D85"/>
+    <w:nsid w:val="05BB0DB2"/>
     <w:multiLevelType w:val="hybridMultilevel"/>
-    <w:tmpl w:val="454CE35E"/>
+    <w:tmpl w:val="0EE6CB40"/>
     <w:lvl w:ilvl="0" w:tplc="04090001">
       <w:start w:val="1"/>
       <w:numFmt w:val="bullet"/>
@@ -12301,6 +12642,205 @@
     </w:lvl>
   </w:abstractNum>
   <w:abstractNum w:abstractNumId="2" w15:restartNumberingAfterBreak="0">
+    <w:nsid w:val="22891D69"/>
+    <w:multiLevelType w:val="hybridMultilevel"/>
+    <w:tmpl w:val="0A166EF8"/>
+    <w:lvl w:ilvl="0" w:tplc="0409000F">
+      <w:start w:val="1"/>
+      <w:numFmt w:val="decimal"/>
+      <w:lvlText w:val="%1."/>
+      <w:lvlJc w:val="left"/>
+      <w:pPr>
+        <w:ind w:left="720" w:hanging="360"/>
+      </w:pPr>
+    </w:lvl>
+    <w:lvl w:ilvl="1" w:tplc="04090019">
+      <w:start w:val="1"/>
+      <w:numFmt w:val="lowerLetter"/>
+      <w:lvlText w:val="%2."/>
+      <w:lvlJc w:val="left"/>
+      <w:pPr>
+        <w:ind w:left="1440" w:hanging="360"/>
+      </w:pPr>
+    </w:lvl>
+    <w:lvl w:ilvl="2" w:tplc="0409001B">
+      <w:start w:val="1"/>
+      <w:numFmt w:val="lowerRoman"/>
+      <w:lvlText w:val="%3."/>
+      <w:lvlJc w:val="right"/>
+      <w:pPr>
+        <w:ind w:left="2160" w:hanging="180"/>
+      </w:pPr>
+    </w:lvl>
+    <w:lvl w:ilvl="3" w:tplc="0409000F" w:tentative="1">
+      <w:start w:val="1"/>
+      <w:numFmt w:val="decimal"/>
+      <w:lvlText w:val="%4."/>
+      <w:lvlJc w:val="left"/>
+      <w:pPr>
+        <w:ind w:left="2880" w:hanging="360"/>
+      </w:pPr>
+    </w:lvl>
+    <w:lvl w:ilvl="4" w:tplc="04090019" w:tentative="1">
+      <w:start w:val="1"/>
+      <w:numFmt w:val="lowerLetter"/>
+      <w:lvlText w:val="%5."/>
+      <w:lvlJc w:val="left"/>
+      <w:pPr>
+        <w:ind w:left="3600" w:hanging="360"/>
+      </w:pPr>
+    </w:lvl>
+    <w:lvl w:ilvl="5" w:tplc="0409001B" w:tentative="1">
+      <w:start w:val="1"/>
+      <w:numFmt w:val="lowerRoman"/>
+      <w:lvlText w:val="%6."/>
+      <w:lvlJc w:val="right"/>
+      <w:pPr>
+        <w:ind w:left="4320" w:hanging="180"/>
+      </w:pPr>
+    </w:lvl>
+    <w:lvl w:ilvl="6" w:tplc="0409000F" w:tentative="1">
+      <w:start w:val="1"/>
+      <w:numFmt w:val="decimal"/>
+      <w:lvlText w:val="%7."/>
+      <w:lvlJc w:val="left"/>
+      <w:pPr>
+        <w:ind w:left="5040" w:hanging="360"/>
+      </w:pPr>
+    </w:lvl>
+    <w:lvl w:ilvl="7" w:tplc="04090019" w:tentative="1">
+      <w:start w:val="1"/>
+      <w:numFmt w:val="lowerLetter"/>
+      <w:lvlText w:val="%8."/>
+      <w:lvlJc w:val="left"/>
+      <w:pPr>
+        <w:ind w:left="5760" w:hanging="360"/>
+      </w:pPr>
+    </w:lvl>
+    <w:lvl w:ilvl="8" w:tplc="0409001B" w:tentative="1">
+      <w:start w:val="1"/>
+      <w:numFmt w:val="lowerRoman"/>
+      <w:lvlText w:val="%9."/>
+      <w:lvlJc w:val="right"/>
+      <w:pPr>
+        <w:ind w:left="6480" w:hanging="180"/>
+      </w:pPr>
+    </w:lvl>
+  </w:abstractNum>
+  <w:abstractNum w:abstractNumId="3" w15:restartNumberingAfterBreak="0">
+    <w:nsid w:val="650F4D85"/>
+    <w:multiLevelType w:val="hybridMultilevel"/>
+    <w:tmpl w:val="454CE35E"/>
+    <w:lvl w:ilvl="0" w:tplc="04090001">
+      <w:start w:val="1"/>
+      <w:numFmt w:val="bullet"/>
+      <w:lvlText w:val=""/>
+      <w:lvlJc w:val="left"/>
+      <w:pPr>
+        <w:ind w:left="720" w:hanging="360"/>
+      </w:pPr>
+      <w:rPr>
+        <w:rFonts w:ascii="Symbol" w:hAnsi="Symbol" w:hint="default"/>
+      </w:rPr>
+    </w:lvl>
+    <w:lvl w:ilvl="1" w:tplc="04090003" w:tentative="1">
+      <w:start w:val="1"/>
+      <w:numFmt w:val="bullet"/>
+      <w:lvlText w:val="o"/>
+      <w:lvlJc w:val="left"/>
+      <w:pPr>
+        <w:ind w:left="1440" w:hanging="360"/>
+      </w:pPr>
+      <w:rPr>
+        <w:rFonts w:ascii="Courier New" w:hAnsi="Courier New" w:cs="Courier New" w:hint="default"/>
+      </w:rPr>
+    </w:lvl>
+    <w:lvl w:ilvl="2" w:tplc="04090005" w:tentative="1">
+      <w:start w:val="1"/>
+      <w:numFmt w:val="bullet"/>
+      <w:lvlText w:val=""/>
+      <w:lvlJc w:val="left"/>
+      <w:pPr>
+        <w:ind w:left="2160" w:hanging="360"/>
+      </w:pPr>
+      <w:rPr>
+        <w:rFonts w:ascii="Wingdings" w:hAnsi="Wingdings" w:hint="default"/>
+      </w:rPr>
+    </w:lvl>
+    <w:lvl w:ilvl="3" w:tplc="04090001" w:tentative="1">
+      <w:start w:val="1"/>
+      <w:numFmt w:val="bullet"/>
+      <w:lvlText w:val=""/>
+      <w:lvlJc w:val="left"/>
+      <w:pPr>
+        <w:ind w:left="2880" w:hanging="360"/>
+      </w:pPr>
+      <w:rPr>
+        <w:rFonts w:ascii="Symbol" w:hAnsi="Symbol" w:hint="default"/>
+      </w:rPr>
+    </w:lvl>
+    <w:lvl w:ilvl="4" w:tplc="04090003" w:tentative="1">
+      <w:start w:val="1"/>
+      <w:numFmt w:val="bullet"/>
+      <w:lvlText w:val="o"/>
+      <w:lvlJc w:val="left"/>
+      <w:pPr>
+        <w:ind w:left="3600" w:hanging="360"/>
+      </w:pPr>
+      <w:rPr>
+        <w:rFonts w:ascii="Courier New" w:hAnsi="Courier New" w:cs="Courier New" w:hint="default"/>
+      </w:rPr>
+    </w:lvl>
+    <w:lvl w:ilvl="5" w:tplc="04090005" w:tentative="1">
+      <w:start w:val="1"/>
+      <w:numFmt w:val="bullet"/>
+      <w:lvlText w:val=""/>
+      <w:lvlJc w:val="left"/>
+      <w:pPr>
+        <w:ind w:left="4320" w:hanging="360"/>
+      </w:pPr>
+      <w:rPr>
+        <w:rFonts w:ascii="Wingdings" w:hAnsi="Wingdings" w:hint="default"/>
+      </w:rPr>
+    </w:lvl>
+    <w:lvl w:ilvl="6" w:tplc="04090001" w:tentative="1">
+      <w:start w:val="1"/>
+      <w:numFmt w:val="bullet"/>
+      <w:lvlText w:val=""/>
+      <w:lvlJc w:val="left"/>
+      <w:pPr>
+        <w:ind w:left="5040" w:hanging="360"/>
+      </w:pPr>
+      <w:rPr>
+        <w:rFonts w:ascii="Symbol" w:hAnsi="Symbol" w:hint="default"/>
+      </w:rPr>
+    </w:lvl>
+    <w:lvl w:ilvl="7" w:tplc="04090003" w:tentative="1">
+      <w:start w:val="1"/>
+      <w:numFmt w:val="bullet"/>
+      <w:lvlText w:val="o"/>
+      <w:lvlJc w:val="left"/>
+      <w:pPr>
+        <w:ind w:left="5760" w:hanging="360"/>
+      </w:pPr>
+      <w:rPr>
+        <w:rFonts w:ascii="Courier New" w:hAnsi="Courier New" w:cs="Courier New" w:hint="default"/>
+      </w:rPr>
+    </w:lvl>
+    <w:lvl w:ilvl="8" w:tplc="04090005" w:tentative="1">
+      <w:start w:val="1"/>
+      <w:numFmt w:val="bullet"/>
+      <w:lvlText w:val=""/>
+      <w:lvlJc w:val="left"/>
+      <w:pPr>
+        <w:ind w:left="6480" w:hanging="360"/>
+      </w:pPr>
+      <w:rPr>
+        <w:rFonts w:ascii="Wingdings" w:hAnsi="Wingdings" w:hint="default"/>
+      </w:rPr>
+    </w:lvl>
+  </w:abstractNum>
+  <w:abstractNum w:abstractNumId="4" w15:restartNumberingAfterBreak="0">
     <w:nsid w:val="6B461AFA"/>
     <w:multiLevelType w:val="multilevel"/>
     <w:tmpl w:val="04090025"/>
@@ -12446,7 +12986,93 @@
       </w:pPr>
     </w:lvl>
   </w:abstractNum>
-  <w:abstractNum w:abstractNumId="3" w15:restartNumberingAfterBreak="0">
+  <w:abstractNum w:abstractNumId="5" w15:restartNumberingAfterBreak="0">
+    <w:nsid w:val="72A45CC2"/>
+    <w:multiLevelType w:val="hybridMultilevel"/>
+    <w:tmpl w:val="8C62FCB8"/>
+    <w:lvl w:ilvl="0" w:tplc="0409000F">
+      <w:start w:val="1"/>
+      <w:numFmt w:val="decimal"/>
+      <w:lvlText w:val="%1."/>
+      <w:lvlJc w:val="left"/>
+      <w:pPr>
+        <w:ind w:left="720" w:hanging="360"/>
+      </w:pPr>
+    </w:lvl>
+    <w:lvl w:ilvl="1" w:tplc="04090019">
+      <w:start w:val="1"/>
+      <w:numFmt w:val="lowerLetter"/>
+      <w:lvlText w:val="%2."/>
+      <w:lvlJc w:val="left"/>
+      <w:pPr>
+        <w:ind w:left="1440" w:hanging="360"/>
+      </w:pPr>
+    </w:lvl>
+    <w:lvl w:ilvl="2" w:tplc="0409001B" w:tentative="1">
+      <w:start w:val="1"/>
+      <w:numFmt w:val="lowerRoman"/>
+      <w:lvlText w:val="%3."/>
+      <w:lvlJc w:val="right"/>
+      <w:pPr>
+        <w:ind w:left="2160" w:hanging="180"/>
+      </w:pPr>
+    </w:lvl>
+    <w:lvl w:ilvl="3" w:tplc="0409000F" w:tentative="1">
+      <w:start w:val="1"/>
+      <w:numFmt w:val="decimal"/>
+      <w:lvlText w:val="%4."/>
+      <w:lvlJc w:val="left"/>
+      <w:pPr>
+        <w:ind w:left="2880" w:hanging="360"/>
+      </w:pPr>
+    </w:lvl>
+    <w:lvl w:ilvl="4" w:tplc="04090019" w:tentative="1">
+      <w:start w:val="1"/>
+      <w:numFmt w:val="lowerLetter"/>
+      <w:lvlText w:val="%5."/>
+      <w:lvlJc w:val="left"/>
+      <w:pPr>
+        <w:ind w:left="3600" w:hanging="360"/>
+      </w:pPr>
+    </w:lvl>
+    <w:lvl w:ilvl="5" w:tplc="0409001B" w:tentative="1">
+      <w:start w:val="1"/>
+      <w:numFmt w:val="lowerRoman"/>
+      <w:lvlText w:val="%6."/>
+      <w:lvlJc w:val="right"/>
+      <w:pPr>
+        <w:ind w:left="4320" w:hanging="180"/>
+      </w:pPr>
+    </w:lvl>
+    <w:lvl w:ilvl="6" w:tplc="0409000F" w:tentative="1">
+      <w:start w:val="1"/>
+      <w:numFmt w:val="decimal"/>
+      <w:lvlText w:val="%7."/>
+      <w:lvlJc w:val="left"/>
+      <w:pPr>
+        <w:ind w:left="5040" w:hanging="360"/>
+      </w:pPr>
+    </w:lvl>
+    <w:lvl w:ilvl="7" w:tplc="04090019" w:tentative="1">
+      <w:start w:val="1"/>
+      <w:numFmt w:val="lowerLetter"/>
+      <w:lvlText w:val="%8."/>
+      <w:lvlJc w:val="left"/>
+      <w:pPr>
+        <w:ind w:left="5760" w:hanging="360"/>
+      </w:pPr>
+    </w:lvl>
+    <w:lvl w:ilvl="8" w:tplc="0409001B" w:tentative="1">
+      <w:start w:val="1"/>
+      <w:numFmt w:val="lowerRoman"/>
+      <w:lvlText w:val="%9."/>
+      <w:lvlJc w:val="right"/>
+      <w:pPr>
+        <w:ind w:left="6480" w:hanging="180"/>
+      </w:pPr>
+    </w:lvl>
+  </w:abstractNum>
+  <w:abstractNum w:abstractNumId="6" w15:restartNumberingAfterBreak="0">
     <w:nsid w:val="736F2FF0"/>
     <w:multiLevelType w:val="hybridMultilevel"/>
     <w:tmpl w:val="845A0790"/>
@@ -12560,16 +13186,16 @@
     </w:lvl>
   </w:abstractNum>
   <w:num w:numId="1">
-    <w:abstractNumId w:val="2"/>
+    <w:abstractNumId w:val="4"/>
   </w:num>
   <w:num w:numId="2">
-    <w:abstractNumId w:val="3"/>
+    <w:abstractNumId w:val="6"/>
   </w:num>
   <w:num w:numId="3">
     <w:abstractNumId w:val="0"/>
   </w:num>
   <w:num w:numId="4">
-    <w:abstractNumId w:val="1"/>
+    <w:abstractNumId w:val="3"/>
   </w:num>
   <w:num w:numId="5">
     <w:abstractNumId w:val="0"/>
@@ -12588,6 +13214,15 @@
     <w:lvlOverride w:ilvl="0">
       <w:startOverride w:val="130"/>
     </w:lvlOverride>
+  </w:num>
+  <w:num w:numId="8">
+    <w:abstractNumId w:val="1"/>
+  </w:num>
+  <w:num w:numId="9">
+    <w:abstractNumId w:val="2"/>
+  </w:num>
+  <w:num w:numId="10">
+    <w:abstractNumId w:val="5"/>
   </w:num>
 </w:numbering>
 </file>
@@ -14984,7 +15619,7 @@
 </file>
 
 <file path=customXml/itemProps1.xml><?xml version="1.0" encoding="utf-8"?>
-<ds:datastoreItem xmlns:ds="http://schemas.openxmlformats.org/officeDocument/2006/customXml" ds:itemID="{24E9BCDA-A05E-41FD-8D9F-8128A61C59CE}">
+<ds:datastoreItem xmlns:ds="http://schemas.openxmlformats.org/officeDocument/2006/customXml" ds:itemID="{714DE784-F84B-4182-9ED9-52C4FB0432DE}">
   <ds:schemaRefs>
     <ds:schemaRef ds:uri="http://schemas.openxmlformats.org/officeDocument/2006/bibliography"/>
   </ds:schemaRefs>

</xml_diff>